<commit_message>
Data and Reporting Analyst
</commit_message>
<xml_diff>
--- a/resume.docx
+++ b/resume.docx
@@ -199,31 +199,7 @@
         <w:rPr>
           <w:rFonts w:cstheme="minorHAnsi"/>
         </w:rPr>
-        <w:t>C</w:t>
-      </w:r>
-      <w:r>
-        <w:rPr>
-          <w:rFonts w:cstheme="minorHAnsi"/>
-        </w:rPr>
-        <w:t xml:space="preserve">omputer programming </w:t>
-      </w:r>
-      <w:r>
-        <w:rPr>
-          <w:rFonts w:cstheme="minorHAnsi"/>
-        </w:rPr>
-        <w:t>student looking to obtain</w:t>
-      </w:r>
-      <w:r>
-        <w:rPr>
-          <w:rFonts w:cstheme="minorHAnsi"/>
-        </w:rPr>
-        <w:t xml:space="preserve"> a software engineering </w:t>
-      </w:r>
-      <w:r>
-        <w:rPr>
-          <w:rFonts w:cstheme="minorHAnsi"/>
-        </w:rPr>
-        <w:t>role</w:t>
+        <w:t>Software engineer</w:t>
       </w:r>
       <w:r>
         <w:rPr>
@@ -235,25 +211,19 @@
         <w:rPr>
           <w:rFonts w:cstheme="minorHAnsi"/>
         </w:rPr>
-        <w:t>to</w:t>
-      </w:r>
-      <w:r>
-        <w:rPr>
-          <w:rFonts w:cstheme="minorHAnsi"/>
-        </w:rPr>
-        <w:t xml:space="preserve"> expand </w:t>
-      </w:r>
-      <w:r>
-        <w:rPr>
-          <w:rFonts w:cstheme="minorHAnsi"/>
-        </w:rPr>
-        <w:t>their</w:t>
-      </w:r>
-      <w:r>
-        <w:rPr>
-          <w:rFonts w:cstheme="minorHAnsi"/>
-        </w:rPr>
-        <w:t xml:space="preserve"> skills and make an impact</w:t>
+        <w:t>interesting in high-performance systems and being</w:t>
+      </w:r>
+      <w:r>
+        <w:rPr>
+          <w:rFonts w:cstheme="minorHAnsi"/>
+        </w:rPr>
+        <w:t xml:space="preserve"> impact</w:t>
+      </w:r>
+      <w:r>
+        <w:rPr>
+          <w:rFonts w:cstheme="minorHAnsi"/>
+        </w:rPr>
+        <w:t>ful</w:t>
       </w:r>
       <w:r>
         <w:rPr>
@@ -304,7 +274,7 @@
           <w:b w:val="0"/>
           <w:bCs w:val="0"/>
         </w:rPr>
-        <w:t>Object</w:t>
+        <w:t>Data-oriented and o</w:t>
       </w:r>
       <w:r>
         <w:rPr>
@@ -312,13 +282,7 @@
           <w:b w:val="0"/>
           <w:bCs w:val="0"/>
         </w:rPr>
-        <w:t xml:space="preserve">-oriented and data-oriented design with </w:t>
-      </w:r>
-      <w:r>
-        <w:rPr>
-          <w:rStyle w:val="Strong"/>
-        </w:rPr>
-        <w:t>C++</w:t>
+        <w:t>bject</w:t>
       </w:r>
       <w:r>
         <w:rPr>
@@ -326,19 +290,13 @@
           <w:b w:val="0"/>
           <w:bCs w:val="0"/>
         </w:rPr>
-        <w:t>,</w:t>
+        <w:t xml:space="preserve">-oriented design with </w:t>
       </w:r>
       <w:r>
         <w:rPr>
           <w:rStyle w:val="Strong"/>
         </w:rPr>
-        <w:t xml:space="preserve"> </w:t>
-      </w:r>
-      <w:r>
-        <w:rPr>
-          <w:rStyle w:val="Strong"/>
-        </w:rPr>
-        <w:t>C#</w:t>
+        <w:t>C++</w:t>
       </w:r>
       <w:r>
         <w:rPr>
@@ -360,33 +318,13 @@
           <w:b w:val="0"/>
           <w:bCs w:val="0"/>
         </w:rPr>
-        <w:t>,</w:t>
-      </w:r>
-      <w:r>
-        <w:rPr>
-          <w:rStyle w:val="Strong"/>
-        </w:rPr>
-        <w:t xml:space="preserve"> UML</w:t>
-      </w:r>
-      <w:r>
-        <w:rPr>
-          <w:rStyle w:val="Strong"/>
-          <w:b w:val="0"/>
-          <w:bCs w:val="0"/>
-        </w:rPr>
-        <w:t>,</w:t>
-      </w:r>
-      <w:r>
-        <w:rPr>
-          <w:rStyle w:val="Strong"/>
-        </w:rPr>
-        <w:t xml:space="preserve"> </w:t>
-      </w:r>
-      <w:r>
-        <w:rPr>
-          <w:rFonts w:cstheme="minorHAnsi"/>
-        </w:rPr>
-        <w:t>P</w:t>
+        <w:t xml:space="preserve">, </w:t>
+      </w:r>
+      <w:r>
+        <w:rPr>
+          <w:rFonts w:cstheme="minorHAnsi"/>
+        </w:rPr>
+        <w:t>p</w:t>
       </w:r>
       <w:r>
         <w:rPr>
@@ -446,10 +384,25 @@
         </w:rPr>
       </w:pPr>
       <w:r>
-        <w:t>Leadership of small development teams, pair programming</w:t>
+        <w:t>Small team l</w:t>
+      </w:r>
+      <w:r>
+        <w:t>eadership</w:t>
       </w:r>
       <w:r>
         <w:t xml:space="preserve">, </w:t>
+      </w:r>
+      <w:r>
+        <w:t>c</w:t>
+      </w:r>
+      <w:r>
+        <w:t>ollaboration with</w:t>
+      </w:r>
+      <w:r>
+        <w:rPr>
+          <w:rStyle w:val="Strong"/>
+        </w:rPr>
+        <w:t xml:space="preserve"> Git</w:t>
       </w:r>
       <w:r>
         <w:rPr>
@@ -457,27 +410,13 @@
           <w:b w:val="0"/>
           <w:bCs w:val="0"/>
         </w:rPr>
-        <w:t>version control with</w:t>
+        <w:t xml:space="preserve"> and </w:t>
       </w:r>
       <w:r>
         <w:rPr>
           <w:rStyle w:val="Strong"/>
         </w:rPr>
-        <w:t xml:space="preserve"> Git</w:t>
-      </w:r>
-      <w:r>
-        <w:rPr>
-          <w:rStyle w:val="Strong"/>
-          <w:b w:val="0"/>
-          <w:bCs w:val="0"/>
-        </w:rPr>
-        <w:t>, collaboration through</w:t>
-      </w:r>
-      <w:r>
-        <w:rPr>
-          <w:rStyle w:val="Strong"/>
-        </w:rPr>
-        <w:t xml:space="preserve"> GitHub</w:t>
+        <w:t>GitHub</w:t>
       </w:r>
     </w:p>
     <w:p>
@@ -500,7 +439,19 @@
         <w:rPr>
           <w:rFonts w:cstheme="minorHAnsi"/>
         </w:rPr>
-        <w:t xml:space="preserve">Front-end development with </w:t>
+        <w:t xml:space="preserve">Frontend </w:t>
+      </w:r>
+      <w:r>
+        <w:rPr>
+          <w:rFonts w:cstheme="minorHAnsi"/>
+        </w:rPr>
+        <w:t xml:space="preserve">web </w:t>
+      </w:r>
+      <w:r>
+        <w:rPr>
+          <w:rFonts w:cstheme="minorHAnsi"/>
+        </w:rPr>
+        <w:t xml:space="preserve">development with </w:t>
       </w:r>
       <w:r>
         <w:rPr>
@@ -525,27 +476,6 @@
           <w:rStyle w:val="Strong"/>
         </w:rPr>
         <w:t>JavaScript</w:t>
-      </w:r>
-      <w:r>
-        <w:t xml:space="preserve">, </w:t>
-      </w:r>
-      <w:r>
-        <w:rPr>
-          <w:rStyle w:val="Strong"/>
-        </w:rPr>
-        <w:t>React</w:t>
-      </w:r>
-      <w:r>
-        <w:t>,</w:t>
-      </w:r>
-      <w:r>
-        <w:t xml:space="preserve"> </w:t>
-      </w:r>
-      <w:r>
-        <w:rPr>
-          <w:rStyle w:val="Strong"/>
-        </w:rPr>
-        <w:t>Redux</w:t>
       </w:r>
       <w:r>
         <w:t xml:space="preserve">, </w:t>
@@ -562,6 +492,27 @@
           <w:b w:val="0"/>
           <w:bCs w:val="0"/>
         </w:rPr>
+        <w:t xml:space="preserve">, </w:t>
+      </w:r>
+      <w:r>
+        <w:rPr>
+          <w:rStyle w:val="Strong"/>
+        </w:rPr>
+        <w:t>React</w:t>
+      </w:r>
+      <w:r>
+        <w:t>,</w:t>
+      </w:r>
+      <w:r>
+        <w:t xml:space="preserve"> </w:t>
+      </w:r>
+      <w:r>
+        <w:rPr>
+          <w:rStyle w:val="Strong"/>
+        </w:rPr>
+        <w:t>Redux</w:t>
+      </w:r>
+      <w:r>
         <w:t>,</w:t>
       </w:r>
       <w:r>
@@ -600,13 +551,31 @@
         <w:rPr>
           <w:rFonts w:cstheme="minorHAnsi"/>
         </w:rPr>
-        <w:t xml:space="preserve">Back-end development with </w:t>
+        <w:t xml:space="preserve">Backend </w:t>
+      </w:r>
+      <w:r>
+        <w:rPr>
+          <w:rFonts w:cstheme="minorHAnsi"/>
+        </w:rPr>
+        <w:t xml:space="preserve">web </w:t>
+      </w:r>
+      <w:r>
+        <w:rPr>
+          <w:rFonts w:cstheme="minorHAnsi"/>
+        </w:rPr>
+        <w:t xml:space="preserve">development with </w:t>
       </w:r>
       <w:r>
         <w:rPr>
           <w:rStyle w:val="Strong"/>
         </w:rPr>
         <w:t>Node</w:t>
+      </w:r>
+      <w:r>
+        <w:rPr>
+          <w:rStyle w:val="Strong"/>
+        </w:rPr>
+        <w:t>.js</w:t>
       </w:r>
       <w:r>
         <w:rPr>
@@ -638,6 +607,20 @@
         <w:rPr>
           <w:rStyle w:val="Strong"/>
         </w:rPr>
+        <w:t>EJS</w:t>
+      </w:r>
+      <w:r>
+        <w:rPr>
+          <w:rStyle w:val="Strong"/>
+          <w:b w:val="0"/>
+          <w:bCs w:val="0"/>
+        </w:rPr>
+        <w:t xml:space="preserve">, </w:t>
+      </w:r>
+      <w:r>
+        <w:rPr>
+          <w:rStyle w:val="Strong"/>
+        </w:rPr>
         <w:t>MongoDB</w:t>
       </w:r>
       <w:r>
@@ -651,44 +634,6 @@
           <w:rStyle w:val="Strong"/>
         </w:rPr>
         <w:t>PostgreSQL</w:t>
-      </w:r>
-      <w:r>
-        <w:rPr>
-          <w:rFonts w:cstheme="minorHAnsi"/>
-        </w:rPr>
-        <w:t xml:space="preserve">, </w:t>
-      </w:r>
-      <w:r>
-        <w:rPr>
-          <w:rStyle w:val="Strong"/>
-        </w:rPr>
-        <w:t>MySQL</w:t>
-      </w:r>
-      <w:r>
-        <w:rPr>
-          <w:rFonts w:cstheme="minorHAnsi"/>
-        </w:rPr>
-        <w:t xml:space="preserve">, </w:t>
-      </w:r>
-      <w:r>
-        <w:rPr>
-          <w:rFonts w:cstheme="minorHAnsi"/>
-          <w:b/>
-          <w:bCs/>
-        </w:rPr>
-        <w:t>Oracle</w:t>
-      </w:r>
-      <w:r>
-        <w:rPr>
-          <w:rFonts w:cstheme="minorHAnsi"/>
-        </w:rPr>
-        <w:t xml:space="preserve">, </w:t>
-      </w:r>
-      <w:r>
-        <w:rPr>
-          <w:rStyle w:val="Strong"/>
-        </w:rPr>
-        <w:t>EJS</w:t>
       </w:r>
     </w:p>
     <w:p>
@@ -713,26 +658,16 @@
       <w:r>
         <w:rPr>
           <w:rStyle w:val="Strong"/>
-        </w:rPr>
-        <w:t>CI</w:t>
+          <w:b w:val="0"/>
+          <w:bCs w:val="0"/>
+        </w:rPr>
+        <w:t>Data engineering and analysis with</w:t>
       </w:r>
       <w:r>
         <w:rPr>
           <w:rStyle w:val="Strong"/>
         </w:rPr>
-        <w:t>/</w:t>
-      </w:r>
-      <w:r>
-        <w:rPr>
-          <w:rStyle w:val="Strong"/>
-        </w:rPr>
-        <w:t>CD</w:t>
-      </w:r>
-      <w:r>
-        <w:rPr>
-          <w:rStyle w:val="Strong"/>
-        </w:rPr>
-        <w:t xml:space="preserve"> </w:t>
+        <w:t xml:space="preserve"> SQL</w:t>
       </w:r>
       <w:r>
         <w:rPr>
@@ -740,13 +675,7 @@
           <w:b w:val="0"/>
           <w:bCs w:val="0"/>
         </w:rPr>
-        <w:t xml:space="preserve">with </w:t>
-      </w:r>
-      <w:r>
-        <w:rPr>
-          <w:rStyle w:val="Strong"/>
-        </w:rPr>
-        <w:t xml:space="preserve">Heroku </w:t>
+        <w:t xml:space="preserve"> </w:t>
       </w:r>
       <w:r>
         <w:rPr>
@@ -754,19 +683,13 @@
           <w:b w:val="0"/>
           <w:bCs w:val="0"/>
         </w:rPr>
-        <w:t>and</w:t>
+        <w:t xml:space="preserve">and </w:t>
       </w:r>
       <w:r>
         <w:rPr>
           <w:rStyle w:val="Strong"/>
         </w:rPr>
-        <w:t xml:space="preserve"> Netlify</w:t>
-      </w:r>
-      <w:r>
-        <w:rPr>
-          <w:rStyle w:val="Strong"/>
-        </w:rPr>
-        <w:t xml:space="preserve">, </w:t>
+        <w:t xml:space="preserve">PL/SQL </w:t>
       </w:r>
       <w:r>
         <w:rPr>
@@ -774,13 +697,7 @@
           <w:b w:val="0"/>
           <w:bCs w:val="0"/>
         </w:rPr>
-        <w:t>test-driven development (</w:t>
-      </w:r>
-      <w:r>
-        <w:rPr>
-          <w:rStyle w:val="Strong"/>
-        </w:rPr>
-        <w:t>TDD</w:t>
+        <w:t>(</w:t>
       </w:r>
       <w:r>
         <w:rPr>
@@ -788,13 +705,15 @@
           <w:b w:val="0"/>
           <w:bCs w:val="0"/>
         </w:rPr>
-        <w:t xml:space="preserve">) with </w:t>
+        <w:t>Oracle, MS SQL Server, Db2</w:t>
       </w:r>
       <w:r>
         <w:rPr>
           <w:rStyle w:val="Strong"/>
-        </w:rPr>
-        <w:t>Jest</w:t>
+          <w:b w:val="0"/>
+          <w:bCs w:val="0"/>
+        </w:rPr>
+        <w:t>)</w:t>
       </w:r>
     </w:p>
     <w:p>
@@ -817,19 +736,36 @@
         </w:rPr>
       </w:pPr>
       <w:r>
-        <w:t>V</w:t>
-      </w:r>
-      <w:r>
-        <w:t xml:space="preserve">arious </w:t>
-      </w:r>
-      <w:r>
-        <w:t>m</w:t>
+        <w:t>M</w:t>
       </w:r>
       <w:r>
         <w:t>ethodologies and design patterns</w:t>
       </w:r>
       <w:r>
-        <w:t xml:space="preserve">: </w:t>
+        <w:t xml:space="preserve"> including </w:t>
+      </w:r>
+      <w:r>
+        <w:rPr>
+          <w:b/>
+          <w:bCs/>
+        </w:rPr>
+        <w:t>CI/CD</w:t>
+      </w:r>
+      <w:r>
+        <w:t xml:space="preserve">, </w:t>
+      </w:r>
+      <w:r>
+        <w:rPr>
+          <w:b/>
+          <w:bCs/>
+        </w:rPr>
+        <w:t>TDD</w:t>
+      </w:r>
+      <w:r>
+        <w:t>,</w:t>
+      </w:r>
+      <w:r>
+        <w:t xml:space="preserve"> </w:t>
       </w:r>
       <w:r>
         <w:rPr>
@@ -878,76 +814,6 @@
           <w:rStyle w:val="Strong"/>
         </w:rPr>
         <w:t>MVC</w:t>
-      </w:r>
-    </w:p>
-    <w:p>
-      <w:pPr>
-        <w:pStyle w:val="ListParagraph"/>
-        <w:numPr>
-          <w:ilvl w:val="0"/>
-          <w:numId w:val="19"/>
-        </w:numPr>
-        <w:tabs>
-          <w:tab w:val="right" w:pos="3515"/>
-          <w:tab w:val="right" w:pos="11057"/>
-        </w:tabs>
-        <w:ind w:left="426" w:right="49" w:hanging="284"/>
-        <w:rPr>
-          <w:rStyle w:val="Strong"/>
-          <w:rFonts w:cstheme="minorHAnsi"/>
-          <w:b w:val="0"/>
-          <w:bCs w:val="0"/>
-        </w:rPr>
-      </w:pPr>
-      <w:r>
-        <w:rPr>
-          <w:rStyle w:val="Strong"/>
-        </w:rPr>
-        <w:t>Data design</w:t>
-      </w:r>
-      <w:r>
-        <w:rPr>
-          <w:rStyle w:val="Strong"/>
-          <w:b w:val="0"/>
-          <w:bCs w:val="0"/>
-        </w:rPr>
-        <w:t xml:space="preserve">, </w:t>
-      </w:r>
-      <w:r>
-        <w:rPr>
-          <w:rStyle w:val="Strong"/>
-        </w:rPr>
-        <w:t>data visualization</w:t>
-      </w:r>
-      <w:r>
-        <w:rPr>
-          <w:rStyle w:val="Strong"/>
-          <w:b w:val="0"/>
-          <w:bCs w:val="0"/>
-        </w:rPr>
-        <w:t xml:space="preserve"> </w:t>
-      </w:r>
-      <w:r>
-        <w:rPr>
-          <w:rStyle w:val="Strong"/>
-          <w:b w:val="0"/>
-          <w:bCs w:val="0"/>
-        </w:rPr>
-        <w:t>using</w:t>
-      </w:r>
-      <w:r>
-        <w:rPr>
-          <w:rStyle w:val="Strong"/>
-          <w:b w:val="0"/>
-          <w:bCs w:val="0"/>
-        </w:rPr>
-        <w:t xml:space="preserve"> </w:t>
-      </w:r>
-      <w:r>
-        <w:rPr>
-          <w:rStyle w:val="Strong"/>
-        </w:rPr>
-        <w:t>Tableau</w:t>
       </w:r>
     </w:p>
     <w:p>
@@ -979,7 +845,7 @@
           <w:sz w:val="26"/>
           <w:szCs w:val="26"/>
         </w:rPr>
-        <w:t>Business Intelligence Analyst Summer Student</w:t>
+        <w:t>Data and Reporting Analyst</w:t>
       </w:r>
       <w:r>
         <w:rPr>
@@ -1001,6 +867,13 @@
           <w:iCs/>
         </w:rPr>
         <w:t>RBC</w:t>
+      </w:r>
+      <w:r>
+        <w:rPr>
+          <w:i/>
+          <w:iCs/>
+        </w:rPr>
+        <w:t xml:space="preserve"> Royal Bank</w:t>
       </w:r>
       <w:r>
         <w:rPr>
@@ -1072,19 +945,7 @@
         <w:rPr>
           <w:rFonts w:cstheme="minorHAnsi"/>
         </w:rPr>
-        <w:t xml:space="preserve">Collaboratively spearheading transition of internal </w:t>
-      </w:r>
-      <w:r>
-        <w:rPr>
-          <w:rFonts w:cstheme="minorHAnsi"/>
-        </w:rPr>
-        <w:t>processes</w:t>
-      </w:r>
-      <w:r>
-        <w:rPr>
-          <w:rFonts w:cstheme="minorHAnsi"/>
-        </w:rPr>
-        <w:t xml:space="preserve"> from Word/Excel to Cinchy</w:t>
+        <w:t>Reducing yearly CDIC attestation labour by 90% (&gt;100h yearly savings) by moving process to Cinchy</w:t>
       </w:r>
     </w:p>
     <w:p>
@@ -1107,7 +968,43 @@
         <w:rPr>
           <w:rFonts w:cstheme="minorHAnsi"/>
         </w:rPr>
-        <w:t>Maintaining and upgrading existing Tableau dashboards</w:t>
+        <w:t xml:space="preserve">Upgrading </w:t>
+      </w:r>
+      <w:r>
+        <w:rPr>
+          <w:rFonts w:cstheme="minorHAnsi"/>
+        </w:rPr>
+        <w:t xml:space="preserve">internal </w:t>
+      </w:r>
+      <w:r>
+        <w:rPr>
+          <w:rFonts w:cstheme="minorHAnsi"/>
+        </w:rPr>
+        <w:t>documentation</w:t>
+      </w:r>
+      <w:r>
+        <w:rPr>
+          <w:rFonts w:cstheme="minorHAnsi"/>
+        </w:rPr>
+        <w:t xml:space="preserve"> from Word/Excel to </w:t>
+      </w:r>
+      <w:r>
+        <w:rPr>
+          <w:rFonts w:cstheme="minorHAnsi"/>
+        </w:rPr>
+        <w:t>a more appropriate dataware platform (</w:t>
+      </w:r>
+      <w:r>
+        <w:rPr>
+          <w:rFonts w:cstheme="minorHAnsi"/>
+        </w:rPr>
+        <w:t>Cinchy</w:t>
+      </w:r>
+      <w:r>
+        <w:rPr>
+          <w:rFonts w:cstheme="minorHAnsi"/>
+        </w:rPr>
+        <w:t>)</w:t>
       </w:r>
     </w:p>
     <w:p>
@@ -1130,7 +1027,55 @@
         <w:rPr>
           <w:rFonts w:cstheme="minorHAnsi"/>
         </w:rPr>
-        <w:t>Ensured data correctness across verification assignments for new C-86 controls</w:t>
+        <w:t xml:space="preserve">Eliminating 10h/month </w:t>
+      </w:r>
+      <w:r>
+        <w:rPr>
+          <w:rFonts w:cstheme="minorHAnsi"/>
+        </w:rPr>
+        <w:t xml:space="preserve">overheads </w:t>
+      </w:r>
+      <w:r>
+        <w:rPr>
+          <w:rFonts w:cstheme="minorHAnsi"/>
+        </w:rPr>
+        <w:t xml:space="preserve">by </w:t>
+      </w:r>
+      <w:r>
+        <w:rPr>
+          <w:rFonts w:cstheme="minorHAnsi"/>
+        </w:rPr>
+        <w:t xml:space="preserve">assisting </w:t>
+      </w:r>
+      <w:r>
+        <w:rPr>
+          <w:rFonts w:cstheme="minorHAnsi"/>
+        </w:rPr>
+        <w:t xml:space="preserve">in </w:t>
+      </w:r>
+      <w:r>
+        <w:rPr>
+          <w:rFonts w:cstheme="minorHAnsi"/>
+        </w:rPr>
+        <w:t xml:space="preserve">migration </w:t>
+      </w:r>
+      <w:r>
+        <w:rPr>
+          <w:rFonts w:cstheme="minorHAnsi"/>
+        </w:rPr>
+        <w:t xml:space="preserve">of </w:t>
+      </w:r>
+      <w:r>
+        <w:rPr>
+          <w:rFonts w:cstheme="minorHAnsi"/>
+        </w:rPr>
+        <w:t xml:space="preserve">regulatory </w:t>
+      </w:r>
+      <w:r>
+        <w:rPr>
+          <w:rFonts w:cstheme="minorHAnsi"/>
+        </w:rPr>
+        <w:t>reporting data from Excel to SQL database</w:t>
       </w:r>
     </w:p>
     <w:p>
@@ -1150,7 +1095,8 @@
         <w:spacing w:line="276" w:lineRule="auto"/>
         <w:ind w:right="51"/>
         <w:rPr>
-          <w:rStyle w:val="Hyperlink"/>
+          <w:sz w:val="24"/>
+          <w:szCs w:val="24"/>
         </w:rPr>
       </w:pPr>
       <w:r>
@@ -1158,13 +1104,151 @@
           <w:sz w:val="26"/>
           <w:szCs w:val="26"/>
         </w:rPr>
-        <w:t>keyCap</w:t>
-      </w:r>
+        <w:t xml:space="preserve">Ctructure </w:t>
+      </w:r>
+      <w:r>
+        <w:rPr>
+          <w:sz w:val="24"/>
+          <w:szCs w:val="24"/>
+        </w:rPr>
+        <w:t xml:space="preserve">– </w:t>
+      </w:r>
+      <w:hyperlink r:id="rId11" w:history="1">
+        <w:r>
+          <w:rPr>
+            <w:rStyle w:val="Hyperlink"/>
+            <w:sz w:val="24"/>
+            <w:szCs w:val="24"/>
+          </w:rPr>
+          <w:t>Code</w:t>
+        </w:r>
+      </w:hyperlink>
+    </w:p>
+    <w:p>
+      <w:pPr>
+        <w:pStyle w:val="NoSpacing"/>
+        <w:tabs>
+          <w:tab w:val="right" w:pos="11057"/>
+        </w:tabs>
+        <w:spacing w:line="276" w:lineRule="auto"/>
+        <w:ind w:right="51"/>
+        <w:rPr>
+          <w:sz w:val="20"/>
+          <w:szCs w:val="20"/>
+        </w:rPr>
+      </w:pPr>
+      <w:r>
+        <w:rPr>
+          <w:i/>
+          <w:iCs/>
+          <w:sz w:val="20"/>
+          <w:szCs w:val="20"/>
+        </w:rPr>
+        <w:t>Tech Stack: C++, TypeScript</w:t>
+      </w:r>
+    </w:p>
+    <w:p>
+      <w:pPr>
+        <w:pStyle w:val="ListParagraph"/>
+        <w:numPr>
+          <w:ilvl w:val="0"/>
+          <w:numId w:val="10"/>
+        </w:numPr>
+        <w:tabs>
+          <w:tab w:val="right" w:pos="3515"/>
+          <w:tab w:val="right" w:pos="11057"/>
+        </w:tabs>
+        <w:ind w:left="426" w:right="49" w:hanging="284"/>
+        <w:rPr>
+          <w:rFonts w:cstheme="minorHAnsi"/>
+        </w:rPr>
+      </w:pPr>
+      <w:r>
+        <w:rPr>
+          <w:rFonts w:cstheme="minorHAnsi"/>
+        </w:rPr>
+        <w:t>Leading team of 2 in development of open-source code formatter for the C programming language</w:t>
+      </w:r>
+    </w:p>
+    <w:p>
+      <w:pPr>
+        <w:pStyle w:val="ListParagraph"/>
+        <w:numPr>
+          <w:ilvl w:val="0"/>
+          <w:numId w:val="10"/>
+        </w:numPr>
+        <w:tabs>
+          <w:tab w:val="right" w:pos="3515"/>
+          <w:tab w:val="right" w:pos="11057"/>
+        </w:tabs>
+        <w:ind w:left="426" w:right="49" w:hanging="284"/>
+        <w:rPr>
+          <w:rFonts w:cstheme="minorHAnsi"/>
+        </w:rPr>
+      </w:pPr>
+      <w:r>
+        <w:rPr>
+          <w:rFonts w:cstheme="minorHAnsi"/>
+        </w:rPr>
+        <w:t xml:space="preserve">Utilizing an Agile, test-driven approach - responsible for </w:t>
+      </w:r>
+      <w:r>
+        <w:t xml:space="preserve">the lexing </w:t>
+      </w:r>
+      <w:r>
+        <w:rPr>
+          <w:rFonts w:cstheme="minorHAnsi"/>
+        </w:rPr>
+        <w:t>and parsing modules</w:t>
+      </w:r>
+    </w:p>
+    <w:p>
+      <w:pPr>
+        <w:pStyle w:val="ListParagraph"/>
+        <w:numPr>
+          <w:ilvl w:val="0"/>
+          <w:numId w:val="10"/>
+        </w:numPr>
+        <w:tabs>
+          <w:tab w:val="right" w:pos="3515"/>
+          <w:tab w:val="right" w:pos="11057"/>
+        </w:tabs>
+        <w:ind w:left="426" w:right="49" w:hanging="284"/>
+        <w:rPr>
+          <w:rFonts w:cstheme="minorHAnsi"/>
+        </w:rPr>
+      </w:pPr>
+      <w:r>
+        <w:rPr>
+          <w:rFonts w:cstheme="minorHAnsi"/>
+        </w:rPr>
+        <w:t>Learning lexical and semantic analysis aspects of compiler design</w:t>
+      </w:r>
+    </w:p>
+    <w:p>
+      <w:pPr>
+        <w:pStyle w:val="NoSpacing"/>
+        <w:tabs>
+          <w:tab w:val="right" w:pos="11057"/>
+        </w:tabs>
+        <w:spacing w:line="276" w:lineRule="auto"/>
+        <w:ind w:right="51"/>
+        <w:rPr>
+          <w:rStyle w:val="Hyperlink"/>
+        </w:rPr>
+      </w:pPr>
       <w:r>
         <w:rPr>
           <w:sz w:val="26"/>
           <w:szCs w:val="26"/>
         </w:rPr>
+        <w:t>keyCap</w:t>
+      </w:r>
+      <w:r>
+        <w:rPr>
+          <w:sz w:val="26"/>
+          <w:szCs w:val="26"/>
+        </w:rPr>
         <w:t xml:space="preserve"> </w:t>
       </w:r>
       <w:r>
@@ -1181,7 +1265,7 @@
         </w:rPr>
         <w:t xml:space="preserve"> </w:t>
       </w:r>
-      <w:hyperlink r:id="rId11" w:history="1">
+      <w:hyperlink r:id="rId12" w:history="1">
         <w:r>
           <w:rPr>
             <w:rStyle w:val="Hyperlink"/>
@@ -1210,7 +1294,7 @@
         </w:rPr>
         <w:t xml:space="preserve">| </w:t>
       </w:r>
-      <w:hyperlink r:id="rId12" w:history="1">
+      <w:hyperlink r:id="rId13" w:history="1">
         <w:r>
           <w:rPr>
             <w:rStyle w:val="Hyperlink"/>
@@ -1239,7 +1323,7 @@
         </w:rPr>
         <w:t xml:space="preserve">| </w:t>
       </w:r>
-      <w:hyperlink r:id="rId13" w:history="1">
+      <w:hyperlink r:id="rId14" w:history="1">
         <w:r>
           <w:rPr>
             <w:rStyle w:val="Hyperlink"/>
@@ -1259,14 +1343,16 @@
         <w:spacing w:line="276" w:lineRule="auto"/>
         <w:ind w:right="51"/>
         <w:rPr>
-          <w:sz w:val="24"/>
-          <w:szCs w:val="24"/>
+          <w:sz w:val="20"/>
+          <w:szCs w:val="20"/>
         </w:rPr>
       </w:pPr>
       <w:r>
         <w:rPr>
           <w:i/>
           <w:iCs/>
+          <w:sz w:val="20"/>
+          <w:szCs w:val="20"/>
         </w:rPr>
         <w:t>Tech Stack</w:t>
       </w:r>
@@ -1274,6 +1360,8 @@
         <w:rPr>
           <w:i/>
           <w:iCs/>
+          <w:sz w:val="20"/>
+          <w:szCs w:val="20"/>
         </w:rPr>
         <w:t xml:space="preserve">: </w:t>
       </w:r>
@@ -1281,6 +1369,8 @@
         <w:rPr>
           <w:i/>
           <w:iCs/>
+          <w:sz w:val="20"/>
+          <w:szCs w:val="20"/>
         </w:rPr>
         <w:t>React</w:t>
       </w:r>
@@ -1288,6 +1378,8 @@
         <w:rPr>
           <w:i/>
           <w:iCs/>
+          <w:sz w:val="20"/>
+          <w:szCs w:val="20"/>
         </w:rPr>
         <w:t xml:space="preserve">, </w:t>
       </w:r>
@@ -1295,6 +1387,8 @@
         <w:rPr>
           <w:i/>
           <w:iCs/>
+          <w:sz w:val="20"/>
+          <w:szCs w:val="20"/>
         </w:rPr>
         <w:t>Redux</w:t>
       </w:r>
@@ -1302,6 +1396,8 @@
         <w:rPr>
           <w:i/>
           <w:iCs/>
+          <w:sz w:val="20"/>
+          <w:szCs w:val="20"/>
         </w:rPr>
         <w:t xml:space="preserve">, </w:t>
       </w:r>
@@ -1309,6 +1405,8 @@
         <w:rPr>
           <w:i/>
           <w:iCs/>
+          <w:sz w:val="20"/>
+          <w:szCs w:val="20"/>
         </w:rPr>
         <w:t>TypeScript,</w:t>
       </w:r>
@@ -1316,6 +1414,8 @@
         <w:rPr>
           <w:i/>
           <w:iCs/>
+          <w:sz w:val="20"/>
+          <w:szCs w:val="20"/>
         </w:rPr>
         <w:t xml:space="preserve"> Bootstrap,</w:t>
       </w:r>
@@ -1323,6 +1423,8 @@
         <w:rPr>
           <w:i/>
           <w:iCs/>
+          <w:sz w:val="20"/>
+          <w:szCs w:val="20"/>
         </w:rPr>
         <w:t xml:space="preserve"> </w:t>
       </w:r>
@@ -1330,6 +1432,8 @@
         <w:rPr>
           <w:i/>
           <w:iCs/>
+          <w:sz w:val="20"/>
+          <w:szCs w:val="20"/>
         </w:rPr>
         <w:t>Node, Express, MongoD</w:t>
       </w:r>
@@ -1337,6 +1441,8 @@
         <w:rPr>
           <w:i/>
           <w:iCs/>
+          <w:sz w:val="20"/>
+          <w:szCs w:val="20"/>
         </w:rPr>
         <w:t>B</w:t>
       </w:r>
@@ -1344,6 +1450,8 @@
         <w:rPr>
           <w:i/>
           <w:iCs/>
+          <w:sz w:val="20"/>
+          <w:szCs w:val="20"/>
         </w:rPr>
         <w:t>, Jest</w:t>
       </w:r>
@@ -1392,43 +1500,31 @@
         <w:rPr>
           <w:rFonts w:cstheme="minorHAnsi"/>
         </w:rPr>
-        <w:t>highly customizable</w:t>
-      </w:r>
-      <w:r>
-        <w:rPr>
-          <w:rFonts w:cstheme="minorHAnsi"/>
-        </w:rPr>
-        <w:t xml:space="preserve"> and</w:t>
-      </w:r>
-      <w:r>
-        <w:rPr>
-          <w:rFonts w:cstheme="minorHAnsi"/>
-        </w:rPr>
-        <w:t xml:space="preserve"> responsive</w:t>
-      </w:r>
-      <w:r>
-        <w:rPr>
-          <w:rFonts w:cstheme="minorHAnsi"/>
-        </w:rPr>
-        <w:t xml:space="preserve"> full stack</w:t>
-      </w:r>
-      <w:r>
-        <w:rPr>
-          <w:rFonts w:cstheme="minorHAnsi"/>
-        </w:rPr>
-        <w:t xml:space="preserve"> single page app</w:t>
-      </w:r>
-      <w:r>
-        <w:rPr>
-          <w:rFonts w:cstheme="minorHAnsi"/>
-        </w:rPr>
-        <w:t xml:space="preserve"> </w:t>
-      </w:r>
-      <w:r>
-        <w:rPr>
-          <w:rFonts w:cstheme="minorHAnsi"/>
-        </w:rPr>
-        <w:t>for practicing typing skills</w:t>
+        <w:t xml:space="preserve">web platform </w:t>
+      </w:r>
+      <w:r>
+        <w:rPr>
+          <w:rFonts w:cstheme="minorHAnsi"/>
+        </w:rPr>
+        <w:t xml:space="preserve">for </w:t>
+      </w:r>
+      <w:r>
+        <w:rPr>
+          <w:rFonts w:cstheme="minorHAnsi"/>
+        </w:rPr>
+        <w:t xml:space="preserve">tailored </w:t>
+      </w:r>
+      <w:r>
+        <w:rPr>
+          <w:rFonts w:cstheme="minorHAnsi"/>
+        </w:rPr>
+        <w:t xml:space="preserve">typing </w:t>
+      </w:r>
+      <w:r>
+        <w:rPr>
+          <w:rFonts w:cstheme="minorHAnsi"/>
+        </w:rPr>
+        <w:t>practice</w:t>
       </w:r>
     </w:p>
     <w:p>
@@ -1471,7 +1567,7 @@
         </w:rPr>
         <w:t xml:space="preserve">consumption of the </w:t>
       </w:r>
-      <w:hyperlink r:id="rId14" w:history="1">
+      <w:hyperlink r:id="rId15" w:history="1">
         <w:r>
           <w:rPr>
             <w:rStyle w:val="Hyperlink"/>
@@ -1508,8 +1604,11 @@
         <w:spacing w:line="276" w:lineRule="auto"/>
         <w:ind w:right="51"/>
         <w:rPr>
+          <w:rStyle w:val="Hyperlink"/>
+          <w:color w:val="auto"/>
           <w:sz w:val="24"/>
           <w:szCs w:val="24"/>
+          <w:u w:val="none"/>
         </w:rPr>
       </w:pPr>
       <w:r>
@@ -1517,32 +1616,15 @@
           <w:sz w:val="26"/>
           <w:szCs w:val="26"/>
         </w:rPr>
-        <w:t xml:space="preserve">Ctructure </w:t>
-      </w:r>
-      <w:r>
-        <w:rPr>
-          <w:sz w:val="24"/>
-          <w:szCs w:val="24"/>
-        </w:rPr>
-        <w:t>–</w:t>
-      </w:r>
-      <w:r>
-        <w:rPr>
-          <w:sz w:val="24"/>
-          <w:szCs w:val="24"/>
-        </w:rPr>
-        <w:t xml:space="preserve"> </w:t>
-      </w:r>
-      <w:hyperlink r:id="rId15" w:history="1">
-        <w:r>
-          <w:rPr>
-            <w:rStyle w:val="Hyperlink"/>
-            <w:sz w:val="24"/>
-            <w:szCs w:val="24"/>
-          </w:rPr>
-          <w:t>Code</w:t>
-        </w:r>
-      </w:hyperlink>
+        <w:t>Ant Simulator</w:t>
+      </w:r>
+      <w:r>
+        <w:rPr>
+          <w:sz w:val="26"/>
+          <w:szCs w:val="26"/>
+        </w:rPr>
+        <w:t xml:space="preserve"> Lite</w:t>
+      </w:r>
     </w:p>
     <w:p>
       <w:pPr>
@@ -1553,14 +1635,16 @@
         <w:spacing w:line="276" w:lineRule="auto"/>
         <w:ind w:right="51"/>
         <w:rPr>
-          <w:sz w:val="24"/>
-          <w:szCs w:val="24"/>
+          <w:sz w:val="20"/>
+          <w:szCs w:val="20"/>
         </w:rPr>
       </w:pPr>
       <w:r>
         <w:rPr>
           <w:i/>
           <w:iCs/>
+          <w:sz w:val="20"/>
+          <w:szCs w:val="20"/>
         </w:rPr>
         <w:t>Tech Stack</w:t>
       </w:r>
@@ -1568,6 +1652,8 @@
         <w:rPr>
           <w:i/>
           <w:iCs/>
+          <w:sz w:val="20"/>
+          <w:szCs w:val="20"/>
         </w:rPr>
         <w:t xml:space="preserve">: </w:t>
       </w:r>
@@ -1575,8 +1661,19 @@
         <w:rPr>
           <w:i/>
           <w:iCs/>
-        </w:rPr>
-        <w:t>TypeScript, Jest</w:t>
+          <w:sz w:val="20"/>
+          <w:szCs w:val="20"/>
+        </w:rPr>
+        <w:t>C++</w:t>
+      </w:r>
+      <w:r>
+        <w:rPr>
+          <w:i/>
+          <w:iCs/>
+          <w:sz w:val="20"/>
+          <w:szCs w:val="20"/>
+        </w:rPr>
+        <w:t>, WebGL</w:t>
       </w:r>
     </w:p>
     <w:p>
@@ -1599,202 +1696,15 @@
         <w:rPr>
           <w:rFonts w:cstheme="minorHAnsi"/>
         </w:rPr>
-        <w:t>Led</w:t>
-      </w:r>
-      <w:r>
-        <w:rPr>
-          <w:rFonts w:cstheme="minorHAnsi"/>
-        </w:rPr>
-        <w:t xml:space="preserve"> team of 2 </w:t>
-      </w:r>
-      <w:r>
-        <w:rPr>
-          <w:rFonts w:cstheme="minorHAnsi"/>
-        </w:rPr>
-        <w:t>through</w:t>
-      </w:r>
-      <w:r>
-        <w:rPr>
-          <w:rFonts w:cstheme="minorHAnsi"/>
-        </w:rPr>
-        <w:t xml:space="preserve"> development of </w:t>
-      </w:r>
-      <w:r>
-        <w:rPr>
-          <w:rFonts w:cstheme="minorHAnsi"/>
-        </w:rPr>
-        <w:t>open-source</w:t>
-      </w:r>
-      <w:r>
-        <w:rPr>
-          <w:rFonts w:cstheme="minorHAnsi"/>
-        </w:rPr>
-        <w:t xml:space="preserve"> code formatter extension for VSCode</w:t>
-      </w:r>
-    </w:p>
-    <w:p>
-      <w:pPr>
-        <w:pStyle w:val="ListParagraph"/>
-        <w:numPr>
-          <w:ilvl w:val="0"/>
-          <w:numId w:val="10"/>
-        </w:numPr>
-        <w:tabs>
-          <w:tab w:val="right" w:pos="3515"/>
-          <w:tab w:val="right" w:pos="11057"/>
-        </w:tabs>
-        <w:ind w:left="426" w:right="49" w:hanging="284"/>
-        <w:rPr>
-          <w:rFonts w:cstheme="minorHAnsi"/>
-        </w:rPr>
-      </w:pPr>
-      <w:r>
-        <w:rPr>
-          <w:rFonts w:cstheme="minorHAnsi"/>
-        </w:rPr>
-        <w:t>Utiliz</w:t>
-      </w:r>
-      <w:r>
-        <w:rPr>
-          <w:rFonts w:cstheme="minorHAnsi"/>
-        </w:rPr>
-        <w:t>ed</w:t>
-      </w:r>
-      <w:r>
-        <w:rPr>
-          <w:rFonts w:cstheme="minorHAnsi"/>
-        </w:rPr>
-        <w:t xml:space="preserve"> an Agile approach</w:t>
-      </w:r>
-      <w:r>
-        <w:rPr>
-          <w:rFonts w:cstheme="minorHAnsi"/>
-        </w:rPr>
-        <w:t xml:space="preserve"> with test-driven development, </w:t>
-      </w:r>
-      <w:r>
-        <w:rPr>
-          <w:rFonts w:cstheme="minorHAnsi"/>
-        </w:rPr>
-        <w:t xml:space="preserve">personally </w:t>
-      </w:r>
-      <w:r>
-        <w:rPr>
-          <w:rFonts w:cstheme="minorHAnsi"/>
-        </w:rPr>
-        <w:t xml:space="preserve">responsible for </w:t>
+        <w:t>Developed a customizable, high throughput</w:t>
+      </w:r>
+      <w:r>
+        <w:rPr>
+          <w:rFonts w:cstheme="minorHAnsi"/>
+        </w:rPr>
+        <w:t xml:space="preserve"> </w:t>
       </w:r>
       <w:hyperlink r:id="rId16" w:history="1">
-        <w:r>
-          <w:rPr>
-            <w:rStyle w:val="Hyperlink"/>
-            <w:rFonts w:cstheme="minorHAnsi"/>
-          </w:rPr>
-          <w:t>lexer</w:t>
-        </w:r>
-      </w:hyperlink>
-      <w:r>
-        <w:rPr>
-          <w:rFonts w:cstheme="minorHAnsi"/>
-        </w:rPr>
-        <w:t xml:space="preserve"> module</w:t>
-      </w:r>
-    </w:p>
-    <w:p>
-      <w:pPr>
-        <w:pStyle w:val="NoSpacing"/>
-        <w:tabs>
-          <w:tab w:val="right" w:pos="11057"/>
-        </w:tabs>
-        <w:spacing w:line="276" w:lineRule="auto"/>
-        <w:ind w:right="51"/>
-        <w:rPr>
-          <w:rStyle w:val="Hyperlink"/>
-          <w:color w:val="auto"/>
-          <w:sz w:val="24"/>
-          <w:szCs w:val="24"/>
-          <w:u w:val="none"/>
-        </w:rPr>
-      </w:pPr>
-      <w:r>
-        <w:rPr>
-          <w:sz w:val="26"/>
-          <w:szCs w:val="26"/>
-        </w:rPr>
-        <w:t>Ant Simulator</w:t>
-      </w:r>
-    </w:p>
-    <w:p>
-      <w:pPr>
-        <w:pStyle w:val="NoSpacing"/>
-        <w:tabs>
-          <w:tab w:val="right" w:pos="11057"/>
-        </w:tabs>
-        <w:spacing w:line="276" w:lineRule="auto"/>
-        <w:ind w:right="51"/>
-        <w:rPr>
-          <w:sz w:val="24"/>
-          <w:szCs w:val="24"/>
-        </w:rPr>
-      </w:pPr>
-      <w:r>
-        <w:rPr>
-          <w:i/>
-          <w:iCs/>
-        </w:rPr>
-        <w:t>Tech Stack</w:t>
-      </w:r>
-      <w:r>
-        <w:rPr>
-          <w:i/>
-          <w:iCs/>
-        </w:rPr>
-        <w:t xml:space="preserve">: </w:t>
-      </w:r>
-      <w:r>
-        <w:rPr>
-          <w:i/>
-          <w:iCs/>
-        </w:rPr>
-        <w:t>C++</w:t>
-      </w:r>
-      <w:r>
-        <w:rPr>
-          <w:i/>
-          <w:iCs/>
-        </w:rPr>
-        <w:t>, WebGL</w:t>
-      </w:r>
-    </w:p>
-    <w:p>
-      <w:pPr>
-        <w:pStyle w:val="ListParagraph"/>
-        <w:numPr>
-          <w:ilvl w:val="0"/>
-          <w:numId w:val="10"/>
-        </w:numPr>
-        <w:tabs>
-          <w:tab w:val="right" w:pos="3515"/>
-          <w:tab w:val="right" w:pos="11057"/>
-        </w:tabs>
-        <w:ind w:left="426" w:right="49" w:hanging="284"/>
-        <w:rPr>
-          <w:rFonts w:cstheme="minorHAnsi"/>
-        </w:rPr>
-      </w:pPr>
-      <w:r>
-        <w:rPr>
-          <w:rFonts w:cstheme="minorHAnsi"/>
-        </w:rPr>
-        <w:t>Developed a customizable, high throughput</w:t>
-      </w:r>
-      <w:r>
-        <w:rPr>
-          <w:rFonts w:cstheme="minorHAnsi"/>
-        </w:rPr>
-        <w:t xml:space="preserve"> </w:t>
-      </w:r>
-      <w:hyperlink r:id="rId17" w:history="1">
         <w:r>
           <w:rPr>
             <w:rStyle w:val="Hyperlink"/>
@@ -1852,7 +1762,13 @@
         <w:rPr>
           <w:rFonts w:cstheme="minorHAnsi"/>
         </w:rPr>
-        <w:t>Currently learning WebGL to create a visual simulator that is interoperable with the command-line simulator</w:t>
+        <w:t>L</w:t>
+      </w:r>
+      <w:r>
+        <w:rPr>
+          <w:rFonts w:cstheme="minorHAnsi"/>
+        </w:rPr>
+        <w:t>earning WebGL to create a visual simulator that is interoperable with the command-line simulator</w:t>
       </w:r>
     </w:p>
     <w:p>
@@ -1899,6 +1815,13 @@
       </w:r>
       <w:r>
         <w:rPr>
+          <w:i/>
+          <w:iCs/>
+        </w:rPr>
+        <w:t>, Toronto ON</w:t>
+      </w:r>
+      <w:r>
+        <w:rPr>
           <w:sz w:val="24"/>
           <w:szCs w:val="24"/>
         </w:rPr>
@@ -1909,7 +1832,14 @@
           <w:sz w:val="24"/>
           <w:szCs w:val="24"/>
         </w:rPr>
-        <w:t>Fall 2019</w:t>
+        <w:t>Sep</w:t>
+      </w:r>
+      <w:r>
+        <w:rPr>
+          <w:sz w:val="24"/>
+          <w:szCs w:val="24"/>
+        </w:rPr>
+        <w:t xml:space="preserve"> 2019</w:t>
       </w:r>
       <w:r>
         <w:rPr>
@@ -1963,18 +1893,25 @@
       </w:r>
       <w:r>
         <w:rPr>
+          <w:i/>
+          <w:iCs/>
+        </w:rPr>
+        <w:t>, Toronto ON</w:t>
+      </w:r>
+      <w:r>
+        <w:rPr>
           <w:sz w:val="24"/>
           <w:szCs w:val="24"/>
         </w:rPr>
         <w:tab/>
-        <w:t>Fall 2019, Winter 2020, Fall 2020</w:t>
+        <w:t>F2019, W2020, F2020</w:t>
       </w:r>
       <w:r>
         <w:rPr>
           <w:sz w:val="24"/>
           <w:szCs w:val="24"/>
         </w:rPr>
-        <w:t>, Winter 2022</w:t>
+        <w:t>, W2022</w:t>
       </w:r>
     </w:p>
     <w:p>

</xml_diff>

<commit_message>
Tweak phone num, update projects and educ date
</commit_message>
<xml_diff>
--- a/resume.docx
+++ b/resume.docx
@@ -93,7 +93,25 @@
           <w:sz w:val="24"/>
           <w:szCs w:val="24"/>
         </w:rPr>
-        <w:t>(647) 523-7973</w:t>
+        <w:t xml:space="preserve">+1 </w:t>
+      </w:r>
+      <w:r>
+        <w:rPr>
+          <w:rFonts w:cstheme="minorHAnsi"/>
+          <w:color w:val="auto"/>
+          <w:sz w:val="24"/>
+          <w:szCs w:val="24"/>
+        </w:rPr>
+        <w:t>(</w:t>
+      </w:r>
+      <w:r>
+        <w:rPr>
+          <w:rFonts w:cstheme="minorHAnsi"/>
+          <w:color w:val="auto"/>
+          <w:sz w:val="24"/>
+          <w:szCs w:val="24"/>
+        </w:rPr>
+        <w:t>647) 523-7973</w:t>
       </w:r>
       <w:r>
         <w:rPr>
@@ -1144,7 +1162,25 @@
           <w:sz w:val="20"/>
           <w:szCs w:val="20"/>
         </w:rPr>
-        <w:t>Tech Stack: C++, TypeScript</w:t>
+        <w:t>Tech Stack:</w:t>
+      </w:r>
+      <w:r>
+        <w:rPr>
+          <w:i/>
+          <w:iCs/>
+          <w:sz w:val="20"/>
+          <w:szCs w:val="20"/>
+        </w:rPr>
+        <w:t xml:space="preserve"> </w:t>
+      </w:r>
+      <w:r>
+        <w:rPr>
+          <w:i/>
+          <w:iCs/>
+          <w:sz w:val="20"/>
+          <w:szCs w:val="20"/>
+        </w:rPr>
+        <w:t>TypeScript</w:t>
       </w:r>
     </w:p>
     <w:p>
@@ -1167,7 +1203,19 @@
         <w:rPr>
           <w:rFonts w:cstheme="minorHAnsi"/>
         </w:rPr>
-        <w:t>Leading team of 2 in development of open-source code formatter for the C programming language</w:t>
+        <w:t>Le</w:t>
+      </w:r>
+      <w:r>
+        <w:rPr>
+          <w:rFonts w:cstheme="minorHAnsi"/>
+        </w:rPr>
+        <w:t>d</w:t>
+      </w:r>
+      <w:r>
+        <w:rPr>
+          <w:rFonts w:cstheme="minorHAnsi"/>
+        </w:rPr>
+        <w:t xml:space="preserve"> team of 2 in development of open-source code formatter for the C programming language</w:t>
       </w:r>
     </w:p>
     <w:p>
@@ -1190,7 +1238,19 @@
         <w:rPr>
           <w:rFonts w:cstheme="minorHAnsi"/>
         </w:rPr>
-        <w:t xml:space="preserve">Utilizing an Agile, test-driven approach - responsible for </w:t>
+        <w:t>Utiliz</w:t>
+      </w:r>
+      <w:r>
+        <w:rPr>
+          <w:rFonts w:cstheme="minorHAnsi"/>
+        </w:rPr>
+        <w:t>ed</w:t>
+      </w:r>
+      <w:r>
+        <w:rPr>
+          <w:rFonts w:cstheme="minorHAnsi"/>
+        </w:rPr>
+        <w:t xml:space="preserve"> an Agile, test-driven approach - responsible for </w:t>
       </w:r>
       <w:r>
         <w:t xml:space="preserve">the lexing </w:t>
@@ -1199,7 +1259,200 @@
         <w:rPr>
           <w:rFonts w:cstheme="minorHAnsi"/>
         </w:rPr>
-        <w:t>and parsing modules</w:t>
+        <w:t>module</w:t>
+      </w:r>
+    </w:p>
+    <w:p>
+      <w:pPr>
+        <w:pStyle w:val="NoSpacing"/>
+        <w:tabs>
+          <w:tab w:val="right" w:pos="11057"/>
+        </w:tabs>
+        <w:spacing w:line="276" w:lineRule="auto"/>
+        <w:ind w:right="51"/>
+        <w:rPr>
+          <w:rStyle w:val="Hyperlink"/>
+        </w:rPr>
+      </w:pPr>
+      <w:r>
+        <w:rPr>
+          <w:sz w:val="26"/>
+          <w:szCs w:val="26"/>
+        </w:rPr>
+        <w:t>keyCap</w:t>
+      </w:r>
+      <w:r>
+        <w:rPr>
+          <w:sz w:val="26"/>
+          <w:szCs w:val="26"/>
+        </w:rPr>
+        <w:t xml:space="preserve"> </w:t>
+      </w:r>
+      <w:r>
+        <w:rPr>
+          <w:sz w:val="24"/>
+          <w:szCs w:val="24"/>
+        </w:rPr>
+        <w:t>–</w:t>
+      </w:r>
+      <w:r>
+        <w:rPr>
+          <w:sz w:val="26"/>
+          <w:szCs w:val="26"/>
+        </w:rPr>
+        <w:t xml:space="preserve"> </w:t>
+      </w:r>
+      <w:hyperlink r:id="rId12" w:history="1">
+        <w:r>
+          <w:rPr>
+            <w:rStyle w:val="Hyperlink"/>
+            <w:sz w:val="24"/>
+            <w:szCs w:val="24"/>
+          </w:rPr>
+          <w:t>Production</w:t>
+        </w:r>
+      </w:hyperlink>
+      <w:r>
+        <w:rPr>
+          <w:rStyle w:val="Hyperlink"/>
+          <w:sz w:val="24"/>
+          <w:szCs w:val="24"/>
+          <w:u w:val="none"/>
+        </w:rPr>
+        <w:t xml:space="preserve"> </w:t>
+      </w:r>
+      <w:r>
+        <w:rPr>
+          <w:rStyle w:val="Hyperlink"/>
+          <w:color w:val="BFBFBF" w:themeColor="background1" w:themeShade="BF"/>
+          <w:sz w:val="24"/>
+          <w:szCs w:val="24"/>
+          <w:u w:val="none"/>
+        </w:rPr>
+        <w:t xml:space="preserve">| </w:t>
+      </w:r>
+      <w:hyperlink r:id="rId13" w:history="1">
+        <w:r>
+          <w:rPr>
+            <w:rStyle w:val="Hyperlink"/>
+            <w:sz w:val="24"/>
+            <w:szCs w:val="24"/>
+          </w:rPr>
+          <w:t>Frontend Code</w:t>
+        </w:r>
+      </w:hyperlink>
+    </w:p>
+    <w:p>
+      <w:pPr>
+        <w:pStyle w:val="NoSpacing"/>
+        <w:tabs>
+          <w:tab w:val="right" w:pos="11057"/>
+        </w:tabs>
+        <w:spacing w:line="276" w:lineRule="auto"/>
+        <w:ind w:right="51"/>
+        <w:rPr>
+          <w:sz w:val="20"/>
+          <w:szCs w:val="20"/>
+        </w:rPr>
+      </w:pPr>
+      <w:r>
+        <w:rPr>
+          <w:i/>
+          <w:iCs/>
+          <w:sz w:val="20"/>
+          <w:szCs w:val="20"/>
+        </w:rPr>
+        <w:t>Tech Stack</w:t>
+      </w:r>
+      <w:r>
+        <w:rPr>
+          <w:i/>
+          <w:iCs/>
+          <w:sz w:val="20"/>
+          <w:szCs w:val="20"/>
+        </w:rPr>
+        <w:t xml:space="preserve">: </w:t>
+      </w:r>
+      <w:r>
+        <w:rPr>
+          <w:i/>
+          <w:iCs/>
+          <w:sz w:val="20"/>
+          <w:szCs w:val="20"/>
+        </w:rPr>
+        <w:t>React</w:t>
+      </w:r>
+      <w:r>
+        <w:rPr>
+          <w:i/>
+          <w:iCs/>
+          <w:sz w:val="20"/>
+          <w:szCs w:val="20"/>
+        </w:rPr>
+        <w:t xml:space="preserve">, </w:t>
+      </w:r>
+      <w:r>
+        <w:rPr>
+          <w:i/>
+          <w:iCs/>
+          <w:sz w:val="20"/>
+          <w:szCs w:val="20"/>
+        </w:rPr>
+        <w:t>Redux</w:t>
+      </w:r>
+      <w:r>
+        <w:rPr>
+          <w:i/>
+          <w:iCs/>
+          <w:sz w:val="20"/>
+          <w:szCs w:val="20"/>
+        </w:rPr>
+        <w:t xml:space="preserve">, </w:t>
+      </w:r>
+      <w:r>
+        <w:rPr>
+          <w:i/>
+          <w:iCs/>
+          <w:sz w:val="20"/>
+          <w:szCs w:val="20"/>
+        </w:rPr>
+        <w:t>TypeScript,</w:t>
+      </w:r>
+      <w:r>
+        <w:rPr>
+          <w:i/>
+          <w:iCs/>
+          <w:sz w:val="20"/>
+          <w:szCs w:val="20"/>
+        </w:rPr>
+        <w:t xml:space="preserve"> Bootstrap,</w:t>
+      </w:r>
+      <w:r>
+        <w:rPr>
+          <w:i/>
+          <w:iCs/>
+          <w:sz w:val="20"/>
+          <w:szCs w:val="20"/>
+        </w:rPr>
+        <w:t xml:space="preserve"> </w:t>
+      </w:r>
+      <w:r>
+        <w:rPr>
+          <w:i/>
+          <w:iCs/>
+          <w:sz w:val="20"/>
+          <w:szCs w:val="20"/>
+        </w:rPr>
+        <w:t>Jes</w:t>
+      </w:r>
+      <w:r>
+        <w:rPr>
+          <w:i/>
+          <w:iCs/>
+          <w:sz w:val="20"/>
+          <w:szCs w:val="20"/>
+        </w:rPr>
+        <w:t>t</w:t>
       </w:r>
     </w:p>
     <w:p>
@@ -1222,238 +1475,55 @@
         <w:rPr>
           <w:rFonts w:cstheme="minorHAnsi"/>
         </w:rPr>
-        <w:t>Learning lexical and semantic analysis aspects of compiler design</w:t>
-      </w:r>
-    </w:p>
-    <w:p>
-      <w:pPr>
-        <w:pStyle w:val="NoSpacing"/>
-        <w:tabs>
-          <w:tab w:val="right" w:pos="11057"/>
-        </w:tabs>
-        <w:spacing w:line="276" w:lineRule="auto"/>
-        <w:ind w:right="51"/>
-        <w:rPr>
-          <w:rStyle w:val="Hyperlink"/>
-        </w:rPr>
-      </w:pPr>
-      <w:r>
-        <w:rPr>
-          <w:sz w:val="26"/>
-          <w:szCs w:val="26"/>
-        </w:rPr>
-        <w:t>keyCap</w:t>
-      </w:r>
-      <w:r>
-        <w:rPr>
-          <w:sz w:val="26"/>
-          <w:szCs w:val="26"/>
+        <w:t>D</w:t>
+      </w:r>
+      <w:r>
+        <w:rPr>
+          <w:rFonts w:cstheme="minorHAnsi"/>
+        </w:rPr>
+        <w:t>esigned</w:t>
+      </w:r>
+      <w:r>
+        <w:rPr>
+          <w:rFonts w:cstheme="minorHAnsi"/>
+        </w:rPr>
+        <w:t xml:space="preserve"> and developed</w:t>
+      </w:r>
+      <w:r>
+        <w:rPr>
+          <w:rFonts w:cstheme="minorHAnsi"/>
         </w:rPr>
         <w:t xml:space="preserve"> </w:t>
       </w:r>
       <w:r>
         <w:rPr>
-          <w:sz w:val="24"/>
-          <w:szCs w:val="24"/>
-        </w:rPr>
-        <w:t>–</w:t>
-      </w:r>
-      <w:r>
-        <w:rPr>
-          <w:sz w:val="26"/>
-          <w:szCs w:val="26"/>
-        </w:rPr>
-        <w:t xml:space="preserve"> </w:t>
-      </w:r>
-      <w:hyperlink r:id="rId12" w:history="1">
-        <w:r>
-          <w:rPr>
-            <w:rStyle w:val="Hyperlink"/>
-            <w:sz w:val="24"/>
-            <w:szCs w:val="24"/>
-          </w:rPr>
-          <w:t>Production</w:t>
-        </w:r>
-      </w:hyperlink>
-      <w:r>
-        <w:rPr>
-          <w:rStyle w:val="Hyperlink"/>
-          <w:sz w:val="24"/>
-          <w:szCs w:val="24"/>
-          <w:u w:val="none"/>
-        </w:rPr>
-        <w:t xml:space="preserve"> </w:t>
-      </w:r>
-      <w:r>
-        <w:rPr>
-          <w:rStyle w:val="Hyperlink"/>
-          <w:color w:val="BFBFBF" w:themeColor="background1" w:themeShade="BF"/>
-          <w:sz w:val="24"/>
-          <w:szCs w:val="24"/>
-          <w:u w:val="none"/>
-        </w:rPr>
-        <w:t xml:space="preserve">| </w:t>
-      </w:r>
-      <w:hyperlink r:id="rId13" w:history="1">
-        <w:r>
-          <w:rPr>
-            <w:rStyle w:val="Hyperlink"/>
-            <w:sz w:val="24"/>
-            <w:szCs w:val="24"/>
-          </w:rPr>
-          <w:t>Frontend Code</w:t>
-        </w:r>
-      </w:hyperlink>
-      <w:r>
-        <w:rPr>
-          <w:rStyle w:val="Hyperlink"/>
-          <w:sz w:val="24"/>
-          <w:szCs w:val="24"/>
-          <w:u w:val="none"/>
-        </w:rPr>
-        <w:t xml:space="preserve"> </w:t>
-      </w:r>
-      <w:r>
-        <w:rPr>
-          <w:rStyle w:val="Hyperlink"/>
-          <w:color w:val="BFBFBF" w:themeColor="background1" w:themeShade="BF"/>
-          <w:sz w:val="24"/>
-          <w:szCs w:val="24"/>
-          <w:u w:val="none"/>
-        </w:rPr>
-        <w:t xml:space="preserve">| </w:t>
-      </w:r>
-      <w:hyperlink r:id="rId14" w:history="1">
-        <w:r>
-          <w:rPr>
-            <w:rStyle w:val="Hyperlink"/>
-            <w:sz w:val="24"/>
-            <w:szCs w:val="24"/>
-          </w:rPr>
-          <w:t>Backend Code</w:t>
-        </w:r>
-      </w:hyperlink>
-    </w:p>
-    <w:p>
-      <w:pPr>
-        <w:pStyle w:val="NoSpacing"/>
-        <w:tabs>
-          <w:tab w:val="right" w:pos="11057"/>
-        </w:tabs>
-        <w:spacing w:line="276" w:lineRule="auto"/>
-        <w:ind w:right="51"/>
-        <w:rPr>
-          <w:sz w:val="20"/>
-          <w:szCs w:val="20"/>
-        </w:rPr>
-      </w:pPr>
-      <w:r>
-        <w:rPr>
-          <w:i/>
-          <w:iCs/>
-          <w:sz w:val="20"/>
-          <w:szCs w:val="20"/>
-        </w:rPr>
-        <w:t>Tech Stack</w:t>
-      </w:r>
-      <w:r>
-        <w:rPr>
-          <w:i/>
-          <w:iCs/>
-          <w:sz w:val="20"/>
-          <w:szCs w:val="20"/>
-        </w:rPr>
-        <w:t xml:space="preserve">: </w:t>
-      </w:r>
-      <w:r>
-        <w:rPr>
-          <w:i/>
-          <w:iCs/>
-          <w:sz w:val="20"/>
-          <w:szCs w:val="20"/>
-        </w:rPr>
-        <w:t>React</w:t>
-      </w:r>
-      <w:r>
-        <w:rPr>
-          <w:i/>
-          <w:iCs/>
-          <w:sz w:val="20"/>
-          <w:szCs w:val="20"/>
-        </w:rPr>
-        <w:t xml:space="preserve">, </w:t>
-      </w:r>
-      <w:r>
-        <w:rPr>
-          <w:i/>
-          <w:iCs/>
-          <w:sz w:val="20"/>
-          <w:szCs w:val="20"/>
-        </w:rPr>
-        <w:t>Redux</w:t>
-      </w:r>
-      <w:r>
-        <w:rPr>
-          <w:i/>
-          <w:iCs/>
-          <w:sz w:val="20"/>
-          <w:szCs w:val="20"/>
-        </w:rPr>
-        <w:t xml:space="preserve">, </w:t>
-      </w:r>
-      <w:r>
-        <w:rPr>
-          <w:i/>
-          <w:iCs/>
-          <w:sz w:val="20"/>
-          <w:szCs w:val="20"/>
-        </w:rPr>
-        <w:t>TypeScript,</w:t>
-      </w:r>
-      <w:r>
-        <w:rPr>
-          <w:i/>
-          <w:iCs/>
-          <w:sz w:val="20"/>
-          <w:szCs w:val="20"/>
-        </w:rPr>
-        <w:t xml:space="preserve"> Bootstrap,</w:t>
-      </w:r>
-      <w:r>
-        <w:rPr>
-          <w:i/>
-          <w:iCs/>
-          <w:sz w:val="20"/>
-          <w:szCs w:val="20"/>
-        </w:rPr>
-        <w:t xml:space="preserve"> </w:t>
-      </w:r>
-      <w:r>
-        <w:rPr>
-          <w:i/>
-          <w:iCs/>
-          <w:sz w:val="20"/>
-          <w:szCs w:val="20"/>
-        </w:rPr>
-        <w:t>Node, Express, MongoD</w:t>
-      </w:r>
-      <w:r>
-        <w:rPr>
-          <w:i/>
-          <w:iCs/>
-          <w:sz w:val="20"/>
-          <w:szCs w:val="20"/>
-        </w:rPr>
-        <w:t>B</w:t>
-      </w:r>
-      <w:r>
-        <w:rPr>
-          <w:i/>
-          <w:iCs/>
-          <w:sz w:val="20"/>
-          <w:szCs w:val="20"/>
-        </w:rPr>
-        <w:t>, Jest</w:t>
+          <w:rFonts w:cstheme="minorHAnsi"/>
+        </w:rPr>
+        <w:t xml:space="preserve">web platform </w:t>
+      </w:r>
+      <w:r>
+        <w:rPr>
+          <w:rFonts w:cstheme="minorHAnsi"/>
+        </w:rPr>
+        <w:t xml:space="preserve">for </w:t>
+      </w:r>
+      <w:r>
+        <w:rPr>
+          <w:rFonts w:cstheme="minorHAnsi"/>
+        </w:rPr>
+        <w:t xml:space="preserve">tailored </w:t>
+      </w:r>
+      <w:r>
+        <w:rPr>
+          <w:rFonts w:cstheme="minorHAnsi"/>
+        </w:rPr>
+        <w:t xml:space="preserve">typing </w:t>
+      </w:r>
+      <w:r>
+        <w:rPr>
+          <w:rFonts w:cstheme="minorHAnsi"/>
+        </w:rPr>
+        <w:t>practice</w:t>
       </w:r>
     </w:p>
     <w:p>
@@ -1476,20 +1546,35 @@
         <w:rPr>
           <w:rFonts w:cstheme="minorHAnsi"/>
         </w:rPr>
-        <w:t>D</w:t>
-      </w:r>
-      <w:r>
-        <w:rPr>
-          <w:rFonts w:cstheme="minorHAnsi"/>
-        </w:rPr>
-        <w:t>esigned</w:t>
-      </w:r>
-      <w:r>
-        <w:rPr>
-          <w:rFonts w:cstheme="minorHAnsi"/>
-        </w:rPr>
-        <w:t xml:space="preserve"> and developed</w:t>
-      </w:r>
+        <w:t>Utilized test-driven development, i</w:t>
+      </w:r>
+      <w:r>
+        <w:rPr>
+          <w:rFonts w:cstheme="minorHAnsi"/>
+        </w:rPr>
+        <w:t xml:space="preserve">mplemented </w:t>
+      </w:r>
+      <w:r>
+        <w:rPr>
+          <w:rFonts w:cstheme="minorHAnsi"/>
+        </w:rPr>
+        <w:t xml:space="preserve">front-end </w:t>
+      </w:r>
+      <w:r>
+        <w:rPr>
+          <w:rFonts w:cstheme="minorHAnsi"/>
+        </w:rPr>
+        <w:t xml:space="preserve">consumption of the </w:t>
+      </w:r>
+      <w:hyperlink r:id="rId14" w:history="1">
+        <w:r>
+          <w:rPr>
+            <w:rStyle w:val="Hyperlink"/>
+            <w:rFonts w:cstheme="minorHAnsi"/>
+          </w:rPr>
+          <w:t>Quotable</w:t>
+        </w:r>
+      </w:hyperlink>
       <w:r>
         <w:rPr>
           <w:rFonts w:cstheme="minorHAnsi"/>
@@ -1500,31 +1585,94 @@
         <w:rPr>
           <w:rFonts w:cstheme="minorHAnsi"/>
         </w:rPr>
-        <w:t xml:space="preserve">web platform </w:t>
-      </w:r>
-      <w:r>
-        <w:rPr>
-          <w:rFonts w:cstheme="minorHAnsi"/>
-        </w:rPr>
-        <w:t xml:space="preserve">for </w:t>
-      </w:r>
-      <w:r>
-        <w:rPr>
-          <w:rFonts w:cstheme="minorHAnsi"/>
-        </w:rPr>
-        <w:t xml:space="preserve">tailored </w:t>
-      </w:r>
-      <w:r>
-        <w:rPr>
-          <w:rFonts w:cstheme="minorHAnsi"/>
-        </w:rPr>
-        <w:t xml:space="preserve">typing </w:t>
-      </w:r>
-      <w:r>
-        <w:rPr>
-          <w:rFonts w:cstheme="minorHAnsi"/>
-        </w:rPr>
-        <w:t>practice</w:t>
+        <w:t xml:space="preserve">web </w:t>
+      </w:r>
+      <w:r>
+        <w:rPr>
+          <w:rFonts w:cstheme="minorHAnsi"/>
+        </w:rPr>
+        <w:t>API</w:t>
+      </w:r>
+    </w:p>
+    <w:p>
+      <w:pPr>
+        <w:pStyle w:val="NoSpacing"/>
+        <w:tabs>
+          <w:tab w:val="right" w:pos="11057"/>
+        </w:tabs>
+        <w:spacing w:line="276" w:lineRule="auto"/>
+        <w:ind w:right="51"/>
+        <w:rPr>
+          <w:rStyle w:val="Hyperlink"/>
+          <w:color w:val="auto"/>
+          <w:sz w:val="24"/>
+          <w:szCs w:val="24"/>
+          <w:u w:val="none"/>
+        </w:rPr>
+      </w:pPr>
+      <w:r>
+        <w:rPr>
+          <w:sz w:val="26"/>
+          <w:szCs w:val="26"/>
+        </w:rPr>
+        <w:t>Ant Simulator</w:t>
+      </w:r>
+      <w:r>
+        <w:rPr>
+          <w:sz w:val="26"/>
+          <w:szCs w:val="26"/>
+        </w:rPr>
+        <w:t xml:space="preserve"> Lite</w:t>
+      </w:r>
+    </w:p>
+    <w:p>
+      <w:pPr>
+        <w:pStyle w:val="NoSpacing"/>
+        <w:tabs>
+          <w:tab w:val="right" w:pos="11057"/>
+        </w:tabs>
+        <w:spacing w:line="276" w:lineRule="auto"/>
+        <w:ind w:right="51"/>
+        <w:rPr>
+          <w:sz w:val="20"/>
+          <w:szCs w:val="20"/>
+        </w:rPr>
+      </w:pPr>
+      <w:r>
+        <w:rPr>
+          <w:i/>
+          <w:iCs/>
+          <w:sz w:val="20"/>
+          <w:szCs w:val="20"/>
+        </w:rPr>
+        <w:t>Tech Stack</w:t>
+      </w:r>
+      <w:r>
+        <w:rPr>
+          <w:i/>
+          <w:iCs/>
+          <w:sz w:val="20"/>
+          <w:szCs w:val="20"/>
+        </w:rPr>
+        <w:t xml:space="preserve">: </w:t>
+      </w:r>
+      <w:r>
+        <w:rPr>
+          <w:i/>
+          <w:iCs/>
+          <w:sz w:val="20"/>
+          <w:szCs w:val="20"/>
+        </w:rPr>
+        <w:t>C++</w:t>
+      </w:r>
+      <w:r>
+        <w:rPr>
+          <w:i/>
+          <w:iCs/>
+          <w:sz w:val="20"/>
+          <w:szCs w:val="20"/>
+        </w:rPr>
+        <w:t>, WebGL</w:t>
       </w:r>
     </w:p>
     <w:p>
@@ -1547,164 +1695,15 @@
         <w:rPr>
           <w:rFonts w:cstheme="minorHAnsi"/>
         </w:rPr>
-        <w:t>Utilized test-driven development, i</w:t>
-      </w:r>
-      <w:r>
-        <w:rPr>
-          <w:rFonts w:cstheme="minorHAnsi"/>
-        </w:rPr>
-        <w:t xml:space="preserve">mplemented </w:t>
-      </w:r>
-      <w:r>
-        <w:rPr>
-          <w:rFonts w:cstheme="minorHAnsi"/>
-        </w:rPr>
-        <w:t xml:space="preserve">front-end </w:t>
-      </w:r>
-      <w:r>
-        <w:rPr>
-          <w:rFonts w:cstheme="minorHAnsi"/>
-        </w:rPr>
-        <w:t xml:space="preserve">consumption of the </w:t>
+        <w:t>Developed a customizable, high throughput</w:t>
+      </w:r>
+      <w:r>
+        <w:rPr>
+          <w:rFonts w:cstheme="minorHAnsi"/>
+        </w:rPr>
+        <w:t xml:space="preserve"> </w:t>
       </w:r>
       <w:hyperlink r:id="rId15" w:history="1">
-        <w:r>
-          <w:rPr>
-            <w:rStyle w:val="Hyperlink"/>
-            <w:rFonts w:cstheme="minorHAnsi"/>
-          </w:rPr>
-          <w:t>Quotable</w:t>
-        </w:r>
-      </w:hyperlink>
-      <w:r>
-        <w:rPr>
-          <w:rFonts w:cstheme="minorHAnsi"/>
-        </w:rPr>
-        <w:t xml:space="preserve"> </w:t>
-      </w:r>
-      <w:r>
-        <w:rPr>
-          <w:rFonts w:cstheme="minorHAnsi"/>
-        </w:rPr>
-        <w:t xml:space="preserve">web </w:t>
-      </w:r>
-      <w:r>
-        <w:rPr>
-          <w:rFonts w:cstheme="minorHAnsi"/>
-        </w:rPr>
-        <w:t>API</w:t>
-      </w:r>
-    </w:p>
-    <w:p>
-      <w:pPr>
-        <w:pStyle w:val="NoSpacing"/>
-        <w:tabs>
-          <w:tab w:val="right" w:pos="11057"/>
-        </w:tabs>
-        <w:spacing w:line="276" w:lineRule="auto"/>
-        <w:ind w:right="51"/>
-        <w:rPr>
-          <w:rStyle w:val="Hyperlink"/>
-          <w:color w:val="auto"/>
-          <w:sz w:val="24"/>
-          <w:szCs w:val="24"/>
-          <w:u w:val="none"/>
-        </w:rPr>
-      </w:pPr>
-      <w:r>
-        <w:rPr>
-          <w:sz w:val="26"/>
-          <w:szCs w:val="26"/>
-        </w:rPr>
-        <w:t>Ant Simulator</w:t>
-      </w:r>
-      <w:r>
-        <w:rPr>
-          <w:sz w:val="26"/>
-          <w:szCs w:val="26"/>
-        </w:rPr>
-        <w:t xml:space="preserve"> Lite</w:t>
-      </w:r>
-    </w:p>
-    <w:p>
-      <w:pPr>
-        <w:pStyle w:val="NoSpacing"/>
-        <w:tabs>
-          <w:tab w:val="right" w:pos="11057"/>
-        </w:tabs>
-        <w:spacing w:line="276" w:lineRule="auto"/>
-        <w:ind w:right="51"/>
-        <w:rPr>
-          <w:sz w:val="20"/>
-          <w:szCs w:val="20"/>
-        </w:rPr>
-      </w:pPr>
-      <w:r>
-        <w:rPr>
-          <w:i/>
-          <w:iCs/>
-          <w:sz w:val="20"/>
-          <w:szCs w:val="20"/>
-        </w:rPr>
-        <w:t>Tech Stack</w:t>
-      </w:r>
-      <w:r>
-        <w:rPr>
-          <w:i/>
-          <w:iCs/>
-          <w:sz w:val="20"/>
-          <w:szCs w:val="20"/>
-        </w:rPr>
-        <w:t xml:space="preserve">: </w:t>
-      </w:r>
-      <w:r>
-        <w:rPr>
-          <w:i/>
-          <w:iCs/>
-          <w:sz w:val="20"/>
-          <w:szCs w:val="20"/>
-        </w:rPr>
-        <w:t>C++</w:t>
-      </w:r>
-      <w:r>
-        <w:rPr>
-          <w:i/>
-          <w:iCs/>
-          <w:sz w:val="20"/>
-          <w:szCs w:val="20"/>
-        </w:rPr>
-        <w:t>, WebGL</w:t>
-      </w:r>
-    </w:p>
-    <w:p>
-      <w:pPr>
-        <w:pStyle w:val="ListParagraph"/>
-        <w:numPr>
-          <w:ilvl w:val="0"/>
-          <w:numId w:val="10"/>
-        </w:numPr>
-        <w:tabs>
-          <w:tab w:val="right" w:pos="3515"/>
-          <w:tab w:val="right" w:pos="11057"/>
-        </w:tabs>
-        <w:ind w:left="426" w:right="49" w:hanging="284"/>
-        <w:rPr>
-          <w:rFonts w:cstheme="minorHAnsi"/>
-        </w:rPr>
-      </w:pPr>
-      <w:r>
-        <w:rPr>
-          <w:rFonts w:cstheme="minorHAnsi"/>
-        </w:rPr>
-        <w:t>Developed a customizable, high throughput</w:t>
-      </w:r>
-      <w:r>
-        <w:rPr>
-          <w:rFonts w:cstheme="minorHAnsi"/>
-        </w:rPr>
-        <w:t xml:space="preserve"> </w:t>
-      </w:r>
-      <w:hyperlink r:id="rId16" w:history="1">
         <w:r>
           <w:rPr>
             <w:rStyle w:val="Hyperlink"/>
@@ -1846,7 +1845,14 @@
           <w:sz w:val="24"/>
           <w:szCs w:val="24"/>
         </w:rPr>
-        <w:t xml:space="preserve"> – Current</w:t>
+        <w:t xml:space="preserve"> – </w:t>
+      </w:r>
+      <w:r>
+        <w:rPr>
+          <w:sz w:val="24"/>
+          <w:szCs w:val="24"/>
+        </w:rPr>
+        <w:t>Dec 2022</w:t>
       </w:r>
     </w:p>
     <w:p>

</xml_diff>

<commit_message>
End of Jan 2023
</commit_message>
<xml_diff>
--- a/resume.docx
+++ b/resume.docx
@@ -229,7 +229,43 @@
         <w:rPr>
           <w:rFonts w:cstheme="minorHAnsi"/>
         </w:rPr>
-        <w:t>interesting in high-performance systems and being</w:t>
+        <w:t>interest</w:t>
+      </w:r>
+      <w:r>
+        <w:rPr>
+          <w:rFonts w:cstheme="minorHAnsi"/>
+        </w:rPr>
+        <w:t>ed</w:t>
+      </w:r>
+      <w:r>
+        <w:rPr>
+          <w:rFonts w:cstheme="minorHAnsi"/>
+        </w:rPr>
+        <w:t xml:space="preserve"> in </w:t>
+      </w:r>
+      <w:r>
+        <w:rPr>
+          <w:rFonts w:cstheme="minorHAnsi"/>
+        </w:rPr>
+        <w:t xml:space="preserve">real-time systems, </w:t>
+      </w:r>
+      <w:r>
+        <w:rPr>
+          <w:rFonts w:cstheme="minorHAnsi"/>
+        </w:rPr>
+        <w:t xml:space="preserve">high-performance </w:t>
+      </w:r>
+      <w:r>
+        <w:rPr>
+          <w:rFonts w:cstheme="minorHAnsi"/>
+        </w:rPr>
+        <w:t xml:space="preserve">computing, </w:t>
+      </w:r>
+      <w:r>
+        <w:rPr>
+          <w:rFonts w:cstheme="minorHAnsi"/>
+        </w:rPr>
+        <w:t>and being</w:t>
       </w:r>
       <w:r>
         <w:rPr>
@@ -851,6 +887,125 @@
         <w:tabs>
           <w:tab w:val="right" w:pos="11057"/>
         </w:tabs>
+        <w:spacing w:after="240" w:line="276" w:lineRule="auto"/>
+        <w:ind w:right="49"/>
+        <w:rPr>
+          <w:sz w:val="24"/>
+          <w:szCs w:val="24"/>
+        </w:rPr>
+      </w:pPr>
+      <w:r>
+        <w:rPr>
+          <w:sz w:val="26"/>
+          <w:szCs w:val="26"/>
+        </w:rPr>
+        <w:t>Software Developer Intern</w:t>
+      </w:r>
+      <w:r>
+        <w:rPr>
+          <w:sz w:val="28"/>
+          <w:szCs w:val="28"/>
+        </w:rPr>
+        <w:t xml:space="preserve"> </w:t>
+      </w:r>
+      <w:r>
+        <w:rPr>
+          <w:sz w:val="24"/>
+          <w:szCs w:val="24"/>
+        </w:rPr>
+        <w:t xml:space="preserve">– </w:t>
+      </w:r>
+      <w:r>
+        <w:rPr>
+          <w:i/>
+          <w:iCs/>
+        </w:rPr>
+        <w:t>RBC</w:t>
+      </w:r>
+      <w:r>
+        <w:rPr>
+          <w:i/>
+          <w:iCs/>
+        </w:rPr>
+        <w:t xml:space="preserve"> </w:t>
+      </w:r>
+      <w:r>
+        <w:rPr>
+          <w:i/>
+          <w:iCs/>
+        </w:rPr>
+        <w:t>Capital Markets</w:t>
+      </w:r>
+      <w:r>
+        <w:rPr>
+          <w:i/>
+          <w:iCs/>
+        </w:rPr>
+        <w:t>, Toronto ON</w:t>
+      </w:r>
+      <w:r>
+        <w:rPr>
+          <w:sz w:val="24"/>
+          <w:szCs w:val="24"/>
+        </w:rPr>
+        <w:tab/>
+      </w:r>
+      <w:r>
+        <w:rPr>
+          <w:sz w:val="24"/>
+          <w:szCs w:val="24"/>
+        </w:rPr>
+        <w:t>Jan</w:t>
+      </w:r>
+      <w:r>
+        <w:rPr>
+          <w:sz w:val="24"/>
+          <w:szCs w:val="24"/>
+        </w:rPr>
+        <w:t xml:space="preserve"> </w:t>
+      </w:r>
+      <w:r>
+        <w:rPr>
+          <w:sz w:val="24"/>
+          <w:szCs w:val="24"/>
+        </w:rPr>
+        <w:t>20</w:t>
+      </w:r>
+      <w:r>
+        <w:rPr>
+          <w:sz w:val="24"/>
+          <w:szCs w:val="24"/>
+        </w:rPr>
+        <w:t>2</w:t>
+      </w:r>
+      <w:r>
+        <w:rPr>
+          <w:sz w:val="24"/>
+          <w:szCs w:val="24"/>
+        </w:rPr>
+        <w:t>3</w:t>
+      </w:r>
+      <w:r>
+        <w:rPr>
+          <w:sz w:val="24"/>
+          <w:szCs w:val="24"/>
+        </w:rPr>
+        <w:t xml:space="preserve"> – </w:t>
+      </w:r>
+      <w:r>
+        <w:rPr>
+          <w:sz w:val="24"/>
+          <w:szCs w:val="24"/>
+        </w:rPr>
+        <w:t>Current</w:t>
+      </w:r>
+    </w:p>
+    <w:p>
+      <w:pPr>
+        <w:pStyle w:val="NoSpacing"/>
+        <w:tabs>
+          <w:tab w:val="right" w:pos="11057"/>
+        </w:tabs>
         <w:spacing w:line="276" w:lineRule="auto"/>
         <w:ind w:right="49"/>
         <w:rPr>
@@ -884,20 +1039,13 @@
           <w:i/>
           <w:iCs/>
         </w:rPr>
-        <w:t>RBC</w:t>
+        <w:t>RBC Royal Bank</w:t>
       </w:r>
       <w:r>
         <w:rPr>
           <w:i/>
           <w:iCs/>
         </w:rPr>
-        <w:t xml:space="preserve"> Royal Bank</w:t>
-      </w:r>
-      <w:r>
-        <w:rPr>
-          <w:i/>
-          <w:iCs/>
-        </w:rPr>
         <w:t>, Toronto ON</w:t>
       </w:r>
       <w:r>
@@ -940,7 +1088,7 @@
           <w:sz w:val="24"/>
           <w:szCs w:val="24"/>
         </w:rPr>
-        <w:t>Current</w:t>
+        <w:t>Jan 2023</w:t>
       </w:r>
     </w:p>
     <w:p>
@@ -963,7 +1111,14 @@
         <w:rPr>
           <w:rFonts w:cstheme="minorHAnsi"/>
         </w:rPr>
-        <w:t>Reducing yearly CDIC attestation labour by 90% (&gt;100h yearly savings) by moving process to Cinchy</w:t>
+        <w:t xml:space="preserve">Streamlined CDIC attestation process with dataware solution, reducing labor by an order of magnitude </w:t>
+      </w:r>
+      <w:r>
+        <w:rPr>
+          <w:rFonts w:cstheme="minorHAnsi"/>
+        </w:rPr>
+        <w:br/>
+        <w:t>(100+ hours/year reduction going forward)</w:t>
       </w:r>
     </w:p>
     <w:p>
@@ -986,114 +1141,7 @@
         <w:rPr>
           <w:rFonts w:cstheme="minorHAnsi"/>
         </w:rPr>
-        <w:t xml:space="preserve">Upgrading </w:t>
-      </w:r>
-      <w:r>
-        <w:rPr>
-          <w:rFonts w:cstheme="minorHAnsi"/>
-        </w:rPr>
-        <w:t xml:space="preserve">internal </w:t>
-      </w:r>
-      <w:r>
-        <w:rPr>
-          <w:rFonts w:cstheme="minorHAnsi"/>
-        </w:rPr>
-        <w:t>documentation</w:t>
-      </w:r>
-      <w:r>
-        <w:rPr>
-          <w:rFonts w:cstheme="minorHAnsi"/>
-        </w:rPr>
-        <w:t xml:space="preserve"> from Word/Excel to </w:t>
-      </w:r>
-      <w:r>
-        <w:rPr>
-          <w:rFonts w:cstheme="minorHAnsi"/>
-        </w:rPr>
-        <w:t>a more appropriate dataware platform (</w:t>
-      </w:r>
-      <w:r>
-        <w:rPr>
-          <w:rFonts w:cstheme="minorHAnsi"/>
-        </w:rPr>
-        <w:t>Cinchy</w:t>
-      </w:r>
-      <w:r>
-        <w:rPr>
-          <w:rFonts w:cstheme="minorHAnsi"/>
-        </w:rPr>
-        <w:t>)</w:t>
-      </w:r>
-    </w:p>
-    <w:p>
-      <w:pPr>
-        <w:pStyle w:val="ListParagraph"/>
-        <w:numPr>
-          <w:ilvl w:val="0"/>
-          <w:numId w:val="12"/>
-        </w:numPr>
-        <w:tabs>
-          <w:tab w:val="right" w:pos="3515"/>
-          <w:tab w:val="right" w:pos="11057"/>
-        </w:tabs>
-        <w:ind w:left="426" w:right="49" w:hanging="284"/>
-        <w:rPr>
-          <w:rFonts w:cstheme="minorHAnsi"/>
-        </w:rPr>
-      </w:pPr>
-      <w:r>
-        <w:rPr>
-          <w:rFonts w:cstheme="minorHAnsi"/>
-        </w:rPr>
-        <w:t xml:space="preserve">Eliminating 10h/month </w:t>
-      </w:r>
-      <w:r>
-        <w:rPr>
-          <w:rFonts w:cstheme="minorHAnsi"/>
-        </w:rPr>
-        <w:t xml:space="preserve">overheads </w:t>
-      </w:r>
-      <w:r>
-        <w:rPr>
-          <w:rFonts w:cstheme="minorHAnsi"/>
-        </w:rPr>
-        <w:t xml:space="preserve">by </w:t>
-      </w:r>
-      <w:r>
-        <w:rPr>
-          <w:rFonts w:cstheme="minorHAnsi"/>
-        </w:rPr>
-        <w:t xml:space="preserve">assisting </w:t>
-      </w:r>
-      <w:r>
-        <w:rPr>
-          <w:rFonts w:cstheme="minorHAnsi"/>
-        </w:rPr>
-        <w:t xml:space="preserve">in </w:t>
-      </w:r>
-      <w:r>
-        <w:rPr>
-          <w:rFonts w:cstheme="minorHAnsi"/>
-        </w:rPr>
-        <w:t xml:space="preserve">migration </w:t>
-      </w:r>
-      <w:r>
-        <w:rPr>
-          <w:rFonts w:cstheme="minorHAnsi"/>
-        </w:rPr>
-        <w:t xml:space="preserve">of </w:t>
-      </w:r>
-      <w:r>
-        <w:rPr>
-          <w:rFonts w:cstheme="minorHAnsi"/>
-        </w:rPr>
-        <w:t xml:space="preserve">regulatory </w:t>
-      </w:r>
-      <w:r>
-        <w:rPr>
-          <w:rFonts w:cstheme="minorHAnsi"/>
-        </w:rPr>
-        <w:t>reporting data from Excel to SQL database</w:t>
+        <w:t>Migrated Word-based documentation to dataware platform, minimizing redundancy and maximizing searchability</w:t>
       </w:r>
     </w:p>
     <w:p>
@@ -1138,7 +1186,7 @@
             <w:sz w:val="24"/>
             <w:szCs w:val="24"/>
           </w:rPr>
-          <w:t>Code</w:t>
+          <w:t>GH Repo</w:t>
         </w:r>
       </w:hyperlink>
     </w:p>
@@ -1338,7 +1386,7 @@
             <w:sz w:val="24"/>
             <w:szCs w:val="24"/>
           </w:rPr>
-          <w:t>Frontend Code</w:t>
+          <w:t>GH Repo</w:t>
         </w:r>
       </w:hyperlink>
     </w:p>
@@ -1511,7 +1559,13 @@
         <w:rPr>
           <w:rFonts w:cstheme="minorHAnsi"/>
         </w:rPr>
-        <w:t xml:space="preserve">tailored </w:t>
+        <w:t>deliberate and customizable</w:t>
+      </w:r>
+      <w:r>
+        <w:rPr>
+          <w:rFonts w:cstheme="minorHAnsi"/>
+        </w:rPr>
+        <w:t xml:space="preserve"> </w:t>
       </w:r>
       <w:r>
         <w:rPr>
@@ -1624,6 +1678,23 @@
         </w:rPr>
         <w:t xml:space="preserve"> Lite</w:t>
       </w:r>
+      <w:r>
+        <w:rPr>
+          <w:sz w:val="26"/>
+          <w:szCs w:val="26"/>
+        </w:rPr>
+        <w:t xml:space="preserve"> - </w:t>
+      </w:r>
+      <w:hyperlink r:id="rId15" w:history="1">
+        <w:r>
+          <w:rPr>
+            <w:rStyle w:val="Hyperlink"/>
+            <w:sz w:val="24"/>
+            <w:szCs w:val="24"/>
+          </w:rPr>
+          <w:t>GH Repo</w:t>
+        </w:r>
+      </w:hyperlink>
     </w:p>
     <w:p>
       <w:pPr>
@@ -1664,15 +1735,6 @@
           <w:szCs w:val="20"/>
         </w:rPr>
         <w:t>C++</w:t>
-      </w:r>
-      <w:r>
-        <w:rPr>
-          <w:i/>
-          <w:iCs/>
-          <w:sz w:val="20"/>
-          <w:szCs w:val="20"/>
-        </w:rPr>
-        <w:t>, WebGL</w:t>
       </w:r>
     </w:p>
     <w:p>
@@ -1695,79 +1757,25 @@
         <w:rPr>
           <w:rFonts w:cstheme="minorHAnsi"/>
         </w:rPr>
-        <w:t>Developed a customizable, high throughput</w:t>
-      </w:r>
-      <w:r>
-        <w:rPr>
-          <w:rFonts w:cstheme="minorHAnsi"/>
-        </w:rPr>
-        <w:t xml:space="preserve"> </w:t>
-      </w:r>
-      <w:hyperlink r:id="rId15" w:history="1">
-        <w:r>
-          <w:rPr>
-            <w:rStyle w:val="Hyperlink"/>
-            <w:rFonts w:cstheme="minorHAnsi"/>
-          </w:rPr>
-          <w:t>command-line</w:t>
-        </w:r>
-        <w:r>
-          <w:rPr>
-            <w:rStyle w:val="Hyperlink"/>
-            <w:rFonts w:cstheme="minorHAnsi"/>
-          </w:rPr>
-          <w:t xml:space="preserve"> </w:t>
-        </w:r>
-        <w:r>
-          <w:rPr>
-            <w:rStyle w:val="Hyperlink"/>
-            <w:rFonts w:cstheme="minorHAnsi"/>
-          </w:rPr>
-          <w:t xml:space="preserve">Langton’s </w:t>
-        </w:r>
-        <w:r>
-          <w:rPr>
-            <w:rStyle w:val="Hyperlink"/>
-            <w:rFonts w:cstheme="minorHAnsi"/>
-          </w:rPr>
-          <w:t>a</w:t>
-        </w:r>
-        <w:r>
-          <w:rPr>
-            <w:rStyle w:val="Hyperlink"/>
-            <w:rFonts w:cstheme="minorHAnsi"/>
-          </w:rPr>
-          <w:t>nt simulator</w:t>
-        </w:r>
-      </w:hyperlink>
-    </w:p>
-    <w:p>
-      <w:pPr>
-        <w:pStyle w:val="ListParagraph"/>
-        <w:numPr>
-          <w:ilvl w:val="0"/>
-          <w:numId w:val="10"/>
-        </w:numPr>
-        <w:tabs>
-          <w:tab w:val="right" w:pos="3515"/>
-          <w:tab w:val="right" w:pos="11057"/>
-        </w:tabs>
-        <w:ind w:left="426" w:right="49" w:hanging="284"/>
-        <w:rPr>
-          <w:rFonts w:cstheme="minorHAnsi"/>
-        </w:rPr>
-      </w:pPr>
-      <w:r>
-        <w:rPr>
-          <w:rFonts w:cstheme="minorHAnsi"/>
-        </w:rPr>
-        <w:t>L</w:t>
-      </w:r>
-      <w:r>
-        <w:rPr>
-          <w:rFonts w:cstheme="minorHAnsi"/>
-        </w:rPr>
-        <w:t>earning WebGL to create a visual simulator that is interoperable with the command-line simulator</w:t>
+        <w:t>Develop</w:t>
+      </w:r>
+      <w:r>
+        <w:rPr>
+          <w:rFonts w:cstheme="minorHAnsi"/>
+        </w:rPr>
+        <w:t>ing</w:t>
+      </w:r>
+      <w:r>
+        <w:rPr>
+          <w:rFonts w:cstheme="minorHAnsi"/>
+        </w:rPr>
+        <w:t xml:space="preserve"> a customizable, high </w:t>
+      </w:r>
+      <w:r>
+        <w:rPr>
+          <w:rFonts w:cstheme="minorHAnsi"/>
+        </w:rPr>
+        <w:t>performance Langton’s Ant simulator for extensive pattern exploration</w:t>
       </w:r>
     </w:p>
     <w:p>
@@ -1800,6 +1808,27 @@
       </w:r>
       <w:r>
         <w:rPr>
+          <w:sz w:val="26"/>
+          <w:szCs w:val="26"/>
+        </w:rPr>
+        <w:t>, High Hono</w:t>
+      </w:r>
+      <w:r>
+        <w:rPr>
+          <w:sz w:val="26"/>
+          <w:szCs w:val="26"/>
+        </w:rPr>
+        <w:t>u</w:t>
+      </w:r>
+      <w:r>
+        <w:rPr>
+          <w:sz w:val="26"/>
+          <w:szCs w:val="26"/>
+        </w:rPr>
+        <w:t>rs</w:t>
+      </w:r>
+      <w:r>
+        <w:rPr>
           <w:sz w:val="24"/>
           <w:szCs w:val="24"/>
         </w:rPr>
@@ -1910,14 +1939,70 @@
           <w:szCs w:val="24"/>
         </w:rPr>
         <w:tab/>
-        <w:t>F2019, W2020, F2020</w:t>
-      </w:r>
-      <w:r>
-        <w:rPr>
-          <w:sz w:val="24"/>
-          <w:szCs w:val="24"/>
-        </w:rPr>
-        <w:t>, W2022</w:t>
+        <w:t>F</w:t>
+      </w:r>
+      <w:r>
+        <w:rPr>
+          <w:sz w:val="24"/>
+          <w:szCs w:val="24"/>
+        </w:rPr>
+        <w:t xml:space="preserve"> </w:t>
+      </w:r>
+      <w:r>
+        <w:rPr>
+          <w:sz w:val="24"/>
+          <w:szCs w:val="24"/>
+        </w:rPr>
+        <w:t>2019, W</w:t>
+      </w:r>
+      <w:r>
+        <w:rPr>
+          <w:sz w:val="24"/>
+          <w:szCs w:val="24"/>
+        </w:rPr>
+        <w:t xml:space="preserve"> </w:t>
+      </w:r>
+      <w:r>
+        <w:rPr>
+          <w:sz w:val="24"/>
+          <w:szCs w:val="24"/>
+        </w:rPr>
+        <w:t>2020, F</w:t>
+      </w:r>
+      <w:r>
+        <w:rPr>
+          <w:sz w:val="24"/>
+          <w:szCs w:val="24"/>
+        </w:rPr>
+        <w:t xml:space="preserve"> </w:t>
+      </w:r>
+      <w:r>
+        <w:rPr>
+          <w:sz w:val="24"/>
+          <w:szCs w:val="24"/>
+        </w:rPr>
+        <w:t>2020</w:t>
+      </w:r>
+      <w:r>
+        <w:rPr>
+          <w:sz w:val="24"/>
+          <w:szCs w:val="24"/>
+        </w:rPr>
+        <w:t>, W</w:t>
+      </w:r>
+      <w:r>
+        <w:rPr>
+          <w:sz w:val="24"/>
+          <w:szCs w:val="24"/>
+        </w:rPr>
+        <w:t xml:space="preserve"> </w:t>
+      </w:r>
+      <w:r>
+        <w:rPr>
+          <w:sz w:val="24"/>
+          <w:szCs w:val="24"/>
+        </w:rPr>
+        <w:t>2022</w:t>
       </w:r>
     </w:p>
     <w:p>

</xml_diff>

<commit_message>
Add linkback to this repo
</commit_message>
<xml_diff>
--- a/resume.docx
+++ b/resume.docx
@@ -299,6 +299,7 @@
           <w:szCs w:val="26"/>
         </w:rPr>
         <w:sectPr>
+          <w:headerReference w:type="default" r:id="rId11"/>
           <w:pgSz w:w="12240" w:h="15840" w:code="1"/>
           <w:pgMar w:top="567" w:right="567" w:bottom="567" w:left="567" w:header="709" w:footer="709" w:gutter="0"/>
           <w:cols w:space="708"/>
@@ -1172,102 +1173,6 @@
           <w:szCs w:val="26"/>
         </w:rPr>
         <w:t xml:space="preserve">Ant Simulator Lite - </w:t>
-      </w:r>
-      <w:hyperlink r:id="rId11" w:history="1">
-        <w:r>
-          <w:rPr>
-            <w:rStyle w:val="Hyperlink"/>
-            <w:sz w:val="24"/>
-            <w:szCs w:val="24"/>
-          </w:rPr>
-          <w:t>GH Repo</w:t>
-        </w:r>
-      </w:hyperlink>
-    </w:p>
-    <w:p>
-      <w:pPr>
-        <w:pStyle w:val="NoSpacing"/>
-        <w:tabs>
-          <w:tab w:val="right" w:pos="11057"/>
-        </w:tabs>
-        <w:spacing w:line="276" w:lineRule="auto"/>
-        <w:ind w:right="51"/>
-        <w:rPr>
-          <w:sz w:val="20"/>
-          <w:szCs w:val="20"/>
-        </w:rPr>
-      </w:pPr>
-      <w:r>
-        <w:rPr>
-          <w:i/>
-          <w:iCs/>
-          <w:sz w:val="20"/>
-          <w:szCs w:val="20"/>
-        </w:rPr>
-        <w:t>Tech Stack: C++</w:t>
-      </w:r>
-    </w:p>
-    <w:p>
-      <w:pPr>
-        <w:pStyle w:val="ListParagraph"/>
-        <w:numPr>
-          <w:ilvl w:val="0"/>
-          <w:numId w:val="10"/>
-        </w:numPr>
-        <w:tabs>
-          <w:tab w:val="right" w:pos="3515"/>
-          <w:tab w:val="right" w:pos="11057"/>
-        </w:tabs>
-        <w:ind w:left="426" w:right="49" w:hanging="284"/>
-        <w:rPr>
-          <w:rFonts w:cstheme="minorHAnsi"/>
-        </w:rPr>
-      </w:pPr>
-      <w:r>
-        <w:rPr>
-          <w:rFonts w:cstheme="minorHAnsi"/>
-        </w:rPr>
-        <w:t xml:space="preserve">Developing a </w:t>
-      </w:r>
-      <w:r>
-        <w:rPr>
-          <w:rFonts w:cstheme="minorHAnsi"/>
-        </w:rPr>
-        <w:t>high-performance</w:t>
-      </w:r>
-      <w:r>
-        <w:rPr>
-          <w:rFonts w:cstheme="minorHAnsi"/>
-        </w:rPr>
-        <w:t xml:space="preserve"> toolchain for Langton’s Ant simulation</w:t>
-      </w:r>
-    </w:p>
-    <w:p>
-      <w:pPr>
-        <w:pStyle w:val="NoSpacing"/>
-        <w:tabs>
-          <w:tab w:val="right" w:pos="11057"/>
-        </w:tabs>
-        <w:spacing w:line="276" w:lineRule="auto"/>
-        <w:ind w:right="51"/>
-        <w:rPr>
-          <w:sz w:val="24"/>
-          <w:szCs w:val="24"/>
-        </w:rPr>
-      </w:pPr>
-      <w:r>
-        <w:rPr>
-          <w:sz w:val="26"/>
-          <w:szCs w:val="26"/>
-        </w:rPr>
-        <w:t xml:space="preserve">Ctructure </w:t>
-      </w:r>
-      <w:r>
-        <w:rPr>
-          <w:sz w:val="24"/>
-          <w:szCs w:val="24"/>
-        </w:rPr>
-        <w:t xml:space="preserve">– </w:t>
       </w:r>
       <w:hyperlink r:id="rId12" w:history="1">
         <w:r>
@@ -1300,25 +1205,7 @@
           <w:sz w:val="20"/>
           <w:szCs w:val="20"/>
         </w:rPr>
-        <w:t>Tech Stack:</w:t>
-      </w:r>
-      <w:r>
-        <w:rPr>
-          <w:i/>
-          <w:iCs/>
-          <w:sz w:val="20"/>
-          <w:szCs w:val="20"/>
-        </w:rPr>
-        <w:t xml:space="preserve"> </w:t>
-      </w:r>
-      <w:r>
-        <w:rPr>
-          <w:i/>
-          <w:iCs/>
-          <w:sz w:val="20"/>
-          <w:szCs w:val="20"/>
-        </w:rPr>
-        <w:t>TypeScript</w:t>
+        <w:t>Tech Stack: C++</w:t>
       </w:r>
     </w:p>
     <w:p>
@@ -1341,63 +1228,7 @@
         <w:rPr>
           <w:rFonts w:cstheme="minorHAnsi"/>
         </w:rPr>
-        <w:t>Le</w:t>
-      </w:r>
-      <w:r>
-        <w:rPr>
-          <w:rFonts w:cstheme="minorHAnsi"/>
-        </w:rPr>
-        <w:t>d</w:t>
-      </w:r>
-      <w:r>
-        <w:rPr>
-          <w:rFonts w:cstheme="minorHAnsi"/>
-        </w:rPr>
-        <w:t xml:space="preserve"> team of 2 in development of open-source code formatter for the C programming language</w:t>
-      </w:r>
-    </w:p>
-    <w:p>
-      <w:pPr>
-        <w:pStyle w:val="ListParagraph"/>
-        <w:numPr>
-          <w:ilvl w:val="0"/>
-          <w:numId w:val="10"/>
-        </w:numPr>
-        <w:tabs>
-          <w:tab w:val="right" w:pos="3515"/>
-          <w:tab w:val="right" w:pos="11057"/>
-        </w:tabs>
-        <w:ind w:left="426" w:right="49" w:hanging="284"/>
-        <w:rPr>
-          <w:rFonts w:cstheme="minorHAnsi"/>
-        </w:rPr>
-      </w:pPr>
-      <w:r>
-        <w:rPr>
-          <w:rFonts w:cstheme="minorHAnsi"/>
-        </w:rPr>
-        <w:t>Utiliz</w:t>
-      </w:r>
-      <w:r>
-        <w:rPr>
-          <w:rFonts w:cstheme="minorHAnsi"/>
-        </w:rPr>
-        <w:t>ed</w:t>
-      </w:r>
-      <w:r>
-        <w:rPr>
-          <w:rFonts w:cstheme="minorHAnsi"/>
-        </w:rPr>
-        <w:t xml:space="preserve"> an Agile, test-driven approach - responsible for </w:t>
-      </w:r>
-      <w:r>
-        <w:t xml:space="preserve">the lexing </w:t>
-      </w:r>
-      <w:r>
-        <w:rPr>
-          <w:rFonts w:cstheme="minorHAnsi"/>
-        </w:rPr>
-        <w:t>module</w:t>
+        <w:t>Developing a high-performance toolchain for Langton’s Ant simulation</w:t>
       </w:r>
     </w:p>
     <w:p>
@@ -1409,7 +1240,8 @@
         <w:spacing w:line="276" w:lineRule="auto"/>
         <w:ind w:right="51"/>
         <w:rPr>
-          <w:rStyle w:val="Hyperlink"/>
+          <w:sz w:val="24"/>
+          <w:szCs w:val="24"/>
         </w:rPr>
       </w:pPr>
       <w:r>
@@ -1417,59 +1249,16 @@
           <w:sz w:val="26"/>
           <w:szCs w:val="26"/>
         </w:rPr>
-        <w:t>keyCap</w:t>
-      </w:r>
-      <w:r>
-        <w:rPr>
-          <w:sz w:val="26"/>
-          <w:szCs w:val="26"/>
-        </w:rPr>
-        <w:t xml:space="preserve"> </w:t>
-      </w:r>
-      <w:r>
-        <w:rPr>
-          <w:sz w:val="24"/>
-          <w:szCs w:val="24"/>
-        </w:rPr>
-        <w:t>–</w:t>
-      </w:r>
-      <w:r>
-        <w:rPr>
-          <w:sz w:val="26"/>
-          <w:szCs w:val="26"/>
-        </w:rPr>
-        <w:t xml:space="preserve"> </w:t>
+        <w:t xml:space="preserve">Ctructure </w:t>
+      </w:r>
+      <w:r>
+        <w:rPr>
+          <w:sz w:val="24"/>
+          <w:szCs w:val="24"/>
+        </w:rPr>
+        <w:t xml:space="preserve">– </w:t>
       </w:r>
       <w:hyperlink r:id="rId13" w:history="1">
-        <w:r>
-          <w:rPr>
-            <w:rStyle w:val="Hyperlink"/>
-            <w:sz w:val="24"/>
-            <w:szCs w:val="24"/>
-          </w:rPr>
-          <w:t>Production</w:t>
-        </w:r>
-      </w:hyperlink>
-      <w:r>
-        <w:rPr>
-          <w:rStyle w:val="Hyperlink"/>
-          <w:sz w:val="24"/>
-          <w:szCs w:val="24"/>
-          <w:u w:val="none"/>
-        </w:rPr>
-        <w:t xml:space="preserve"> </w:t>
-      </w:r>
-      <w:r>
-        <w:rPr>
-          <w:rStyle w:val="Hyperlink"/>
-          <w:color w:val="BFBFBF" w:themeColor="background1" w:themeShade="BF"/>
-          <w:sz w:val="24"/>
-          <w:szCs w:val="24"/>
-          <w:u w:val="none"/>
-        </w:rPr>
-        <w:t xml:space="preserve">| </w:t>
-      </w:r>
-      <w:hyperlink r:id="rId14" w:history="1">
         <w:r>
           <w:rPr>
             <w:rStyle w:val="Hyperlink"/>
@@ -1500,7 +1289,7 @@
           <w:sz w:val="20"/>
           <w:szCs w:val="20"/>
         </w:rPr>
-        <w:t>Tech Stack</w:t>
+        <w:t>Tech Stack:</w:t>
       </w:r>
       <w:r>
         <w:rPr>
@@ -1509,7 +1298,7 @@
           <w:sz w:val="20"/>
           <w:szCs w:val="20"/>
         </w:rPr>
-        <w:t xml:space="preserve">: </w:t>
+        <w:t xml:space="preserve"> </w:t>
       </w:r>
       <w:r>
         <w:rPr>
@@ -1518,79 +1307,7 @@
           <w:sz w:val="20"/>
           <w:szCs w:val="20"/>
         </w:rPr>
-        <w:t>React</w:t>
-      </w:r>
-      <w:r>
-        <w:rPr>
-          <w:i/>
-          <w:iCs/>
-          <w:sz w:val="20"/>
-          <w:szCs w:val="20"/>
-        </w:rPr>
-        <w:t xml:space="preserve">, </w:t>
-      </w:r>
-      <w:r>
-        <w:rPr>
-          <w:i/>
-          <w:iCs/>
-          <w:sz w:val="20"/>
-          <w:szCs w:val="20"/>
-        </w:rPr>
-        <w:t>Redux</w:t>
-      </w:r>
-      <w:r>
-        <w:rPr>
-          <w:i/>
-          <w:iCs/>
-          <w:sz w:val="20"/>
-          <w:szCs w:val="20"/>
-        </w:rPr>
-        <w:t xml:space="preserve">, </w:t>
-      </w:r>
-      <w:r>
-        <w:rPr>
-          <w:i/>
-          <w:iCs/>
-          <w:sz w:val="20"/>
-          <w:szCs w:val="20"/>
-        </w:rPr>
-        <w:t>TypeScript,</w:t>
-      </w:r>
-      <w:r>
-        <w:rPr>
-          <w:i/>
-          <w:iCs/>
-          <w:sz w:val="20"/>
-          <w:szCs w:val="20"/>
-        </w:rPr>
-        <w:t xml:space="preserve"> Bootstrap,</w:t>
-      </w:r>
-      <w:r>
-        <w:rPr>
-          <w:i/>
-          <w:iCs/>
-          <w:sz w:val="20"/>
-          <w:szCs w:val="20"/>
-        </w:rPr>
-        <w:t xml:space="preserve"> </w:t>
-      </w:r>
-      <w:r>
-        <w:rPr>
-          <w:i/>
-          <w:iCs/>
-          <w:sz w:val="20"/>
-          <w:szCs w:val="20"/>
-        </w:rPr>
-        <w:t>Jes</w:t>
-      </w:r>
-      <w:r>
-        <w:rPr>
-          <w:i/>
-          <w:iCs/>
-          <w:sz w:val="20"/>
-          <w:szCs w:val="20"/>
-        </w:rPr>
-        <w:t>t</w:t>
+        <w:t>TypeScript</w:t>
       </w:r>
     </w:p>
     <w:p>
@@ -1613,61 +1330,19 @@
         <w:rPr>
           <w:rFonts w:cstheme="minorHAnsi"/>
         </w:rPr>
-        <w:t>D</w:t>
-      </w:r>
-      <w:r>
-        <w:rPr>
-          <w:rFonts w:cstheme="minorHAnsi"/>
-        </w:rPr>
-        <w:t>esigned</w:t>
-      </w:r>
-      <w:r>
-        <w:rPr>
-          <w:rFonts w:cstheme="minorHAnsi"/>
-        </w:rPr>
-        <w:t xml:space="preserve"> and developed</w:t>
-      </w:r>
-      <w:r>
-        <w:rPr>
-          <w:rFonts w:cstheme="minorHAnsi"/>
-        </w:rPr>
-        <w:t xml:space="preserve"> </w:t>
-      </w:r>
-      <w:r>
-        <w:rPr>
-          <w:rFonts w:cstheme="minorHAnsi"/>
-        </w:rPr>
-        <w:t xml:space="preserve">web platform </w:t>
-      </w:r>
-      <w:r>
-        <w:rPr>
-          <w:rFonts w:cstheme="minorHAnsi"/>
-        </w:rPr>
-        <w:t xml:space="preserve">for </w:t>
-      </w:r>
-      <w:r>
-        <w:rPr>
-          <w:rFonts w:cstheme="minorHAnsi"/>
-        </w:rPr>
-        <w:t>deliberate and customizable</w:t>
-      </w:r>
-      <w:r>
-        <w:rPr>
-          <w:rFonts w:cstheme="minorHAnsi"/>
-        </w:rPr>
-        <w:t xml:space="preserve"> </w:t>
-      </w:r>
-      <w:r>
-        <w:rPr>
-          <w:rFonts w:cstheme="minorHAnsi"/>
-        </w:rPr>
-        <w:t xml:space="preserve">typing </w:t>
-      </w:r>
-      <w:r>
-        <w:rPr>
-          <w:rFonts w:cstheme="minorHAnsi"/>
-        </w:rPr>
-        <w:t>practice</w:t>
+        <w:t>Le</w:t>
+      </w:r>
+      <w:r>
+        <w:rPr>
+          <w:rFonts w:cstheme="minorHAnsi"/>
+        </w:rPr>
+        <w:t>d</w:t>
+      </w:r>
+      <w:r>
+        <w:rPr>
+          <w:rFonts w:cstheme="minorHAnsi"/>
+        </w:rPr>
+        <w:t xml:space="preserve"> team of 2 in development of open-source code formatter for the C programming language</w:t>
       </w:r>
     </w:p>
     <w:p>
@@ -1690,6 +1365,320 @@
         <w:rPr>
           <w:rFonts w:cstheme="minorHAnsi"/>
         </w:rPr>
+        <w:t>Utiliz</w:t>
+      </w:r>
+      <w:r>
+        <w:rPr>
+          <w:rFonts w:cstheme="minorHAnsi"/>
+        </w:rPr>
+        <w:t>ed</w:t>
+      </w:r>
+      <w:r>
+        <w:rPr>
+          <w:rFonts w:cstheme="minorHAnsi"/>
+        </w:rPr>
+        <w:t xml:space="preserve"> an Agile, test-driven approach - responsible for </w:t>
+      </w:r>
+      <w:r>
+        <w:t xml:space="preserve">the lexing </w:t>
+      </w:r>
+      <w:r>
+        <w:rPr>
+          <w:rFonts w:cstheme="minorHAnsi"/>
+        </w:rPr>
+        <w:t>module</w:t>
+      </w:r>
+    </w:p>
+    <w:p>
+      <w:pPr>
+        <w:pStyle w:val="NoSpacing"/>
+        <w:tabs>
+          <w:tab w:val="right" w:pos="11057"/>
+        </w:tabs>
+        <w:spacing w:line="276" w:lineRule="auto"/>
+        <w:ind w:right="51"/>
+        <w:rPr>
+          <w:rStyle w:val="Hyperlink"/>
+        </w:rPr>
+      </w:pPr>
+      <w:r>
+        <w:rPr>
+          <w:sz w:val="26"/>
+          <w:szCs w:val="26"/>
+        </w:rPr>
+        <w:t>keyCap</w:t>
+      </w:r>
+      <w:r>
+        <w:rPr>
+          <w:sz w:val="26"/>
+          <w:szCs w:val="26"/>
+        </w:rPr>
+        <w:t xml:space="preserve"> </w:t>
+      </w:r>
+      <w:r>
+        <w:rPr>
+          <w:sz w:val="24"/>
+          <w:szCs w:val="24"/>
+        </w:rPr>
+        <w:t>–</w:t>
+      </w:r>
+      <w:r>
+        <w:rPr>
+          <w:sz w:val="26"/>
+          <w:szCs w:val="26"/>
+        </w:rPr>
+        <w:t xml:space="preserve"> </w:t>
+      </w:r>
+      <w:hyperlink r:id="rId14" w:history="1">
+        <w:r>
+          <w:rPr>
+            <w:rStyle w:val="Hyperlink"/>
+            <w:sz w:val="24"/>
+            <w:szCs w:val="24"/>
+          </w:rPr>
+          <w:t>Production</w:t>
+        </w:r>
+      </w:hyperlink>
+      <w:r>
+        <w:rPr>
+          <w:rStyle w:val="Hyperlink"/>
+          <w:sz w:val="24"/>
+          <w:szCs w:val="24"/>
+          <w:u w:val="none"/>
+        </w:rPr>
+        <w:t xml:space="preserve"> </w:t>
+      </w:r>
+      <w:r>
+        <w:rPr>
+          <w:rStyle w:val="Hyperlink"/>
+          <w:color w:val="BFBFBF" w:themeColor="background1" w:themeShade="BF"/>
+          <w:sz w:val="24"/>
+          <w:szCs w:val="24"/>
+          <w:u w:val="none"/>
+        </w:rPr>
+        <w:t xml:space="preserve">| </w:t>
+      </w:r>
+      <w:hyperlink r:id="rId15" w:history="1">
+        <w:r>
+          <w:rPr>
+            <w:rStyle w:val="Hyperlink"/>
+            <w:sz w:val="24"/>
+            <w:szCs w:val="24"/>
+          </w:rPr>
+          <w:t>GH Repo</w:t>
+        </w:r>
+      </w:hyperlink>
+    </w:p>
+    <w:p>
+      <w:pPr>
+        <w:pStyle w:val="NoSpacing"/>
+        <w:tabs>
+          <w:tab w:val="right" w:pos="11057"/>
+        </w:tabs>
+        <w:spacing w:line="276" w:lineRule="auto"/>
+        <w:ind w:right="51"/>
+        <w:rPr>
+          <w:sz w:val="20"/>
+          <w:szCs w:val="20"/>
+        </w:rPr>
+      </w:pPr>
+      <w:r>
+        <w:rPr>
+          <w:i/>
+          <w:iCs/>
+          <w:sz w:val="20"/>
+          <w:szCs w:val="20"/>
+        </w:rPr>
+        <w:t>Tech Stack</w:t>
+      </w:r>
+      <w:r>
+        <w:rPr>
+          <w:i/>
+          <w:iCs/>
+          <w:sz w:val="20"/>
+          <w:szCs w:val="20"/>
+        </w:rPr>
+        <w:t xml:space="preserve">: </w:t>
+      </w:r>
+      <w:r>
+        <w:rPr>
+          <w:i/>
+          <w:iCs/>
+          <w:sz w:val="20"/>
+          <w:szCs w:val="20"/>
+        </w:rPr>
+        <w:t>React</w:t>
+      </w:r>
+      <w:r>
+        <w:rPr>
+          <w:i/>
+          <w:iCs/>
+          <w:sz w:val="20"/>
+          <w:szCs w:val="20"/>
+        </w:rPr>
+        <w:t xml:space="preserve">, </w:t>
+      </w:r>
+      <w:r>
+        <w:rPr>
+          <w:i/>
+          <w:iCs/>
+          <w:sz w:val="20"/>
+          <w:szCs w:val="20"/>
+        </w:rPr>
+        <w:t>Redux</w:t>
+      </w:r>
+      <w:r>
+        <w:rPr>
+          <w:i/>
+          <w:iCs/>
+          <w:sz w:val="20"/>
+          <w:szCs w:val="20"/>
+        </w:rPr>
+        <w:t xml:space="preserve">, </w:t>
+      </w:r>
+      <w:r>
+        <w:rPr>
+          <w:i/>
+          <w:iCs/>
+          <w:sz w:val="20"/>
+          <w:szCs w:val="20"/>
+        </w:rPr>
+        <w:t>TypeScript,</w:t>
+      </w:r>
+      <w:r>
+        <w:rPr>
+          <w:i/>
+          <w:iCs/>
+          <w:sz w:val="20"/>
+          <w:szCs w:val="20"/>
+        </w:rPr>
+        <w:t xml:space="preserve"> Bootstrap,</w:t>
+      </w:r>
+      <w:r>
+        <w:rPr>
+          <w:i/>
+          <w:iCs/>
+          <w:sz w:val="20"/>
+          <w:szCs w:val="20"/>
+        </w:rPr>
+        <w:t xml:space="preserve"> </w:t>
+      </w:r>
+      <w:r>
+        <w:rPr>
+          <w:i/>
+          <w:iCs/>
+          <w:sz w:val="20"/>
+          <w:szCs w:val="20"/>
+        </w:rPr>
+        <w:t>Jes</w:t>
+      </w:r>
+      <w:r>
+        <w:rPr>
+          <w:i/>
+          <w:iCs/>
+          <w:sz w:val="20"/>
+          <w:szCs w:val="20"/>
+        </w:rPr>
+        <w:t>t</w:t>
+      </w:r>
+    </w:p>
+    <w:p>
+      <w:pPr>
+        <w:pStyle w:val="ListParagraph"/>
+        <w:numPr>
+          <w:ilvl w:val="0"/>
+          <w:numId w:val="10"/>
+        </w:numPr>
+        <w:tabs>
+          <w:tab w:val="right" w:pos="3515"/>
+          <w:tab w:val="right" w:pos="11057"/>
+        </w:tabs>
+        <w:ind w:left="426" w:right="49" w:hanging="284"/>
+        <w:rPr>
+          <w:rFonts w:cstheme="minorHAnsi"/>
+        </w:rPr>
+      </w:pPr>
+      <w:r>
+        <w:rPr>
+          <w:rFonts w:cstheme="minorHAnsi"/>
+        </w:rPr>
+        <w:t>D</w:t>
+      </w:r>
+      <w:r>
+        <w:rPr>
+          <w:rFonts w:cstheme="minorHAnsi"/>
+        </w:rPr>
+        <w:t>esigned</w:t>
+      </w:r>
+      <w:r>
+        <w:rPr>
+          <w:rFonts w:cstheme="minorHAnsi"/>
+        </w:rPr>
+        <w:t xml:space="preserve"> and developed</w:t>
+      </w:r>
+      <w:r>
+        <w:rPr>
+          <w:rFonts w:cstheme="minorHAnsi"/>
+        </w:rPr>
+        <w:t xml:space="preserve"> </w:t>
+      </w:r>
+      <w:r>
+        <w:rPr>
+          <w:rFonts w:cstheme="minorHAnsi"/>
+        </w:rPr>
+        <w:t xml:space="preserve">web platform </w:t>
+      </w:r>
+      <w:r>
+        <w:rPr>
+          <w:rFonts w:cstheme="minorHAnsi"/>
+        </w:rPr>
+        <w:t xml:space="preserve">for </w:t>
+      </w:r>
+      <w:r>
+        <w:rPr>
+          <w:rFonts w:cstheme="minorHAnsi"/>
+        </w:rPr>
+        <w:t>deliberate and customizable</w:t>
+      </w:r>
+      <w:r>
+        <w:rPr>
+          <w:rFonts w:cstheme="minorHAnsi"/>
+        </w:rPr>
+        <w:t xml:space="preserve"> </w:t>
+      </w:r>
+      <w:r>
+        <w:rPr>
+          <w:rFonts w:cstheme="minorHAnsi"/>
+        </w:rPr>
+        <w:t xml:space="preserve">typing </w:t>
+      </w:r>
+      <w:r>
+        <w:rPr>
+          <w:rFonts w:cstheme="minorHAnsi"/>
+        </w:rPr>
+        <w:t>practice</w:t>
+      </w:r>
+    </w:p>
+    <w:p>
+      <w:pPr>
+        <w:pStyle w:val="ListParagraph"/>
+        <w:numPr>
+          <w:ilvl w:val="0"/>
+          <w:numId w:val="10"/>
+        </w:numPr>
+        <w:tabs>
+          <w:tab w:val="right" w:pos="3515"/>
+          <w:tab w:val="right" w:pos="11057"/>
+        </w:tabs>
+        <w:ind w:left="426" w:right="49" w:hanging="284"/>
+        <w:rPr>
+          <w:rFonts w:cstheme="minorHAnsi"/>
+        </w:rPr>
+      </w:pPr>
+      <w:r>
+        <w:rPr>
+          <w:rFonts w:cstheme="minorHAnsi"/>
+        </w:rPr>
         <w:t>Utilized test-driven development, i</w:t>
       </w:r>
       <w:r>
@@ -1710,7 +1699,7 @@
         </w:rPr>
         <w:t xml:space="preserve">consumption of the </w:t>
       </w:r>
-      <w:hyperlink r:id="rId15" w:history="1">
+      <w:hyperlink r:id="rId16" w:history="1">
         <w:r>
           <w:rPr>
             <w:rStyle w:val="Hyperlink"/>
@@ -1968,8 +1957,7 @@
     <w:p>
       <w:pPr>
         <w:tabs>
-          <w:tab w:val="right" w:pos="9923"/>
-          <w:tab w:val="right" w:pos="11057"/>
+          <w:tab w:val="left" w:pos="6660"/>
         </w:tabs>
         <w:ind w:right="49"/>
         <w:rPr>
@@ -1981,6 +1969,12 @@
           <w:rFonts w:cstheme="minorHAnsi"/>
         </w:rPr>
         <w:t>In recognition of outstanding academic achievement (4.0/4.0 GPA)</w:t>
+      </w:r>
+      <w:r>
+        <w:rPr>
+          <w:rFonts w:cstheme="minorHAnsi"/>
+        </w:rPr>
+        <w:tab/>
       </w:r>
     </w:p>
     <w:sectPr>
@@ -2042,6 +2036,31 @@
     </w:p>
   </w:footnote>
 </w:footnotes>
+</file>
+
+<file path=word/header1.xml><?xml version="1.0" encoding="utf-8"?>
+<w:hdr xmlns:wpc="http://schemas.microsoft.com/office/word/2010/wordprocessingCanvas" xmlns:cx="http://schemas.microsoft.com/office/drawing/2014/chartex" xmlns:cx1="http://schemas.microsoft.com/office/drawing/2015/9/8/chartex" xmlns:cx2="http://schemas.microsoft.com/office/drawing/2015/10/21/chartex" xmlns:cx3="http://schemas.microsoft.com/office/drawing/2016/5/9/chartex" xmlns:cx4="http://schemas.microsoft.com/office/drawing/2016/5/10/chartex" xmlns:cx5="http://schemas.microsoft.com/office/drawing/2016/5/11/chartex" xmlns:cx6="http://schemas.microsoft.com/office/drawing/2016/5/12/chartex" xmlns:cx7="http://schemas.microsoft.com/office/drawing/2016/5/13/chartex" xmlns:cx8="http://schemas.microsoft.com/office/drawing/2016/5/14/chartex" xmlns:mc="http://schemas.openxmlformats.org/markup-compatibility/2006" xmlns:aink="http://schemas.microsoft.com/office/drawing/2016/ink" xmlns:am3d="http://schemas.microsoft.com/office/drawing/2017/model3d" xmlns:o="urn:schemas-microsoft-com:office:office" xmlns:oel="http://schemas.microsoft.com/office/2019/extlst" xmlns:r="http://schemas.openxmlformats.org/officeDocument/2006/relationships" xmlns:m="http://schemas.openxmlformats.org/officeDocument/2006/math" xmlns:v="urn:schemas-microsoft-com:vml" xmlns:wp14="http://schemas.microsoft.com/office/word/2010/wordprocessingDrawing" xmlns:wp="http://schemas.openxmlformats.org/drawingml/2006/wordprocessingDrawing" xmlns:w10="urn:schemas-microsoft-com:office:word" xmlns:w="http://schemas.openxmlformats.org/wordprocessingml/2006/main" xmlns:w14="http://schemas.microsoft.com/office/word/2010/wordml" xmlns:w15="http://schemas.microsoft.com/office/word/2012/wordml" xmlns:w16cex="http://schemas.microsoft.com/office/word/2018/wordml/cex" xmlns:w16cid="http://schemas.microsoft.com/office/word/2016/wordml/cid" xmlns:w16="http://schemas.microsoft.com/office/word/2018/wordml" xmlns:w16sdtdh="http://schemas.microsoft.com/office/word/2020/wordml/sdtdatahash" xmlns:w16se="http://schemas.microsoft.com/office/word/2015/wordml/symex" xmlns:wpg="http://schemas.microsoft.com/office/word/2010/wordprocessingGroup" xmlns:wpi="http://schemas.microsoft.com/office/word/2010/wordprocessingInk" xmlns:wne="http://schemas.microsoft.com/office/word/2006/wordml" xmlns:wps="http://schemas.microsoft.com/office/word/2010/wordprocessingShape" mc:Ignorable="w14 w15 w16se w16cid w16 w16cex w16sdtdh wp14">
+  <w:p>
+    <w:pPr>
+      <w:pStyle w:val="Footer"/>
+      <w:jc w:val="right"/>
+    </w:pPr>
+    <w:r>
+      <w:t>This resume may be outdated, always f</w:t>
+    </w:r>
+    <w:r>
+      <w:t xml:space="preserve">ind the latest version </w:t>
+    </w:r>
+    <w:hyperlink r:id="rId1" w:history="1">
+      <w:r>
+        <w:rPr>
+          <w:rStyle w:val="Hyperlink"/>
+        </w:rPr>
+        <w:t>here</w:t>
+      </w:r>
+    </w:hyperlink>
+  </w:p>
+</w:hdr>
 </file>
 
 <file path=word/numbering.xml><?xml version="1.0" encoding="utf-8"?>

</xml_diff>